<commit_message>
Organizacion y esquema de referencia
#29 #30
Se organizaron las carpetas y documentos asi como la numeracion en el esquema de referencia
</commit_message>
<xml_diff>
--- a/Documentacion/Documentacion Pacto de HonoRPG.docx
+++ b/Documentacion/Documentacion Pacto de HonoRPG.docx
@@ -49,6 +49,8 @@
         <w:pStyle w:val="Ttulo2"/>
         <w:jc w:val="center"/>
       </w:pPr>
+      <w:bookmarkStart w:id="0" w:name="_GoBack"/>
+      <w:bookmarkEnd w:id="0"/>
       <w:r>
         <w:t>AUTORES</w:t>
       </w:r>
@@ -133,6 +135,14 @@
         </w:rPr>
         <w:t xml:space="preserve">. CÓDIGO: </w:t>
       </w:r>
+      <w:r>
+        <w:rPr>
+          <w:sz w:val="24"/>
+          <w:szCs w:val="24"/>
+          <w:lang w:val="es-ES"/>
+        </w:rPr>
+        <w:t>1120010226</w:t>
+      </w:r>
     </w:p>
     <w:p>
       <w:pPr>
@@ -494,12 +504,12 @@
       <w:pPr>
         <w:pStyle w:val="Contenido"/>
       </w:pPr>
-      <w:bookmarkStart w:id="0" w:name="_Toc480662218"/>
+      <w:bookmarkStart w:id="1" w:name="_Toc480662218"/>
       <w:r>
         <w:lastRenderedPageBreak/>
         <w:t>TABLA DE CONTENIDOS</w:t>
       </w:r>
-      <w:bookmarkEnd w:id="0"/>
+      <w:bookmarkEnd w:id="1"/>
     </w:p>
     <w:p>
       <w:pPr>
@@ -800,36 +810,7 @@
         <w:rPr>
           <w:noProof/>
         </w:rPr>
-        <w:fldChar w:fldCharType="begin"/>
-      </w:r>
-      <w:r>
-        <w:rPr>
-          <w:noProof/>
-        </w:rPr>
-        <w:instrText xml:space="preserve"> PAGEREF _Toc480662221 \h </w:instrText>
-      </w:r>
-      <w:r>
-        <w:rPr>
-          <w:noProof/>
-        </w:rPr>
-      </w:r>
-      <w:r>
-        <w:rPr>
-          <w:noProof/>
-        </w:rPr>
-        <w:fldChar w:fldCharType="separate"/>
-      </w:r>
-      <w:r>
-        <w:rPr>
-          <w:noProof/>
-        </w:rPr>
-        <w:t>5</w:t>
-      </w:r>
-      <w:r>
-        <w:rPr>
-          <w:noProof/>
-        </w:rPr>
-        <w:fldChar w:fldCharType="end"/>
+        <w:t>4</w:t>
       </w:r>
     </w:p>
     <w:p>
@@ -885,36 +866,7 @@
         <w:rPr>
           <w:noProof/>
         </w:rPr>
-        <w:fldChar w:fldCharType="begin"/>
-      </w:r>
-      <w:r>
-        <w:rPr>
-          <w:noProof/>
-        </w:rPr>
-        <w:instrText xml:space="preserve"> PAGEREF _Toc480662222 \h </w:instrText>
-      </w:r>
-      <w:r>
-        <w:rPr>
-          <w:noProof/>
-        </w:rPr>
-      </w:r>
-      <w:r>
-        <w:rPr>
-          <w:noProof/>
-        </w:rPr>
-        <w:fldChar w:fldCharType="separate"/>
-      </w:r>
-      <w:r>
-        <w:rPr>
-          <w:noProof/>
-        </w:rPr>
-        <w:t>5</w:t>
-      </w:r>
-      <w:r>
-        <w:rPr>
-          <w:noProof/>
-        </w:rPr>
-        <w:fldChar w:fldCharType="end"/>
+        <w:t>4</w:t>
       </w:r>
     </w:p>
     <w:p>
@@ -966,36 +918,7 @@
         <w:rPr>
           <w:noProof/>
         </w:rPr>
-        <w:fldChar w:fldCharType="begin"/>
-      </w:r>
-      <w:r>
-        <w:rPr>
-          <w:noProof/>
-        </w:rPr>
-        <w:instrText xml:space="preserve"> PAGEREF _Toc480662223 \h </w:instrText>
-      </w:r>
-      <w:r>
-        <w:rPr>
-          <w:noProof/>
-        </w:rPr>
-      </w:r>
-      <w:r>
-        <w:rPr>
-          <w:noProof/>
-        </w:rPr>
-        <w:fldChar w:fldCharType="separate"/>
-      </w:r>
-      <w:r>
-        <w:rPr>
-          <w:noProof/>
-        </w:rPr>
-        <w:t>5</w:t>
-      </w:r>
-      <w:r>
-        <w:rPr>
-          <w:noProof/>
-        </w:rPr>
-        <w:fldChar w:fldCharType="end"/>
+        <w:t>4</w:t>
       </w:r>
     </w:p>
     <w:p>
@@ -1047,36 +970,7 @@
         <w:rPr>
           <w:noProof/>
         </w:rPr>
-        <w:fldChar w:fldCharType="begin"/>
-      </w:r>
-      <w:r>
-        <w:rPr>
-          <w:noProof/>
-        </w:rPr>
-        <w:instrText xml:space="preserve"> PAGEREF _Toc480662224 \h </w:instrText>
-      </w:r>
-      <w:r>
-        <w:rPr>
-          <w:noProof/>
-        </w:rPr>
-      </w:r>
-      <w:r>
-        <w:rPr>
-          <w:noProof/>
-        </w:rPr>
-        <w:fldChar w:fldCharType="separate"/>
-      </w:r>
-      <w:r>
-        <w:rPr>
-          <w:noProof/>
-        </w:rPr>
-        <w:t>5</w:t>
-      </w:r>
-      <w:r>
-        <w:rPr>
-          <w:noProof/>
-        </w:rPr>
-        <w:fldChar w:fldCharType="end"/>
+        <w:t>4</w:t>
       </w:r>
     </w:p>
     <w:p>
@@ -1128,36 +1022,7 @@
         <w:rPr>
           <w:noProof/>
         </w:rPr>
-        <w:fldChar w:fldCharType="begin"/>
-      </w:r>
-      <w:r>
-        <w:rPr>
-          <w:noProof/>
-        </w:rPr>
-        <w:instrText xml:space="preserve"> PAGEREF _Toc480662225 \h </w:instrText>
-      </w:r>
-      <w:r>
-        <w:rPr>
-          <w:noProof/>
-        </w:rPr>
-      </w:r>
-      <w:r>
-        <w:rPr>
-          <w:noProof/>
-        </w:rPr>
-        <w:fldChar w:fldCharType="separate"/>
-      </w:r>
-      <w:r>
-        <w:rPr>
-          <w:noProof/>
-        </w:rPr>
-        <w:t>6</w:t>
-      </w:r>
-      <w:r>
-        <w:rPr>
-          <w:noProof/>
-        </w:rPr>
-        <w:fldChar w:fldCharType="end"/>
+        <w:t>4</w:t>
       </w:r>
     </w:p>
     <w:p>
@@ -1215,36 +1080,7 @@
         <w:rPr>
           <w:noProof/>
         </w:rPr>
-        <w:fldChar w:fldCharType="begin"/>
-      </w:r>
-      <w:r>
-        <w:rPr>
-          <w:noProof/>
-        </w:rPr>
-        <w:instrText xml:space="preserve"> PAGEREF _Toc480662226 \h </w:instrText>
-      </w:r>
-      <w:r>
-        <w:rPr>
-          <w:noProof/>
-        </w:rPr>
-      </w:r>
-      <w:r>
-        <w:rPr>
-          <w:noProof/>
-        </w:rPr>
-        <w:fldChar w:fldCharType="separate"/>
-      </w:r>
-      <w:r>
-        <w:rPr>
-          <w:noProof/>
-        </w:rPr>
-        <w:t>8</w:t>
-      </w:r>
-      <w:r>
-        <w:rPr>
-          <w:noProof/>
-        </w:rPr>
-        <w:fldChar w:fldCharType="end"/>
+        <w:t>6</w:t>
       </w:r>
     </w:p>
     <w:p>
@@ -1300,36 +1136,7 @@
         <w:rPr>
           <w:noProof/>
         </w:rPr>
-        <w:fldChar w:fldCharType="begin"/>
-      </w:r>
-      <w:r>
-        <w:rPr>
-          <w:noProof/>
-        </w:rPr>
-        <w:instrText xml:space="preserve"> PAGEREF _Toc480662227 \h </w:instrText>
-      </w:r>
-      <w:r>
-        <w:rPr>
-          <w:noProof/>
-        </w:rPr>
-      </w:r>
-      <w:r>
-        <w:rPr>
-          <w:noProof/>
-        </w:rPr>
-        <w:fldChar w:fldCharType="separate"/>
-      </w:r>
-      <w:r>
-        <w:rPr>
-          <w:noProof/>
-        </w:rPr>
-        <w:t>8</w:t>
-      </w:r>
-      <w:r>
-        <w:rPr>
-          <w:noProof/>
-        </w:rPr>
-        <w:fldChar w:fldCharType="end"/>
+        <w:t>6</w:t>
       </w:r>
     </w:p>
     <w:p>
@@ -1369,48 +1176,19 @@
           <w:noProof/>
           <w:lang w:val="es-CO"/>
         </w:rPr>
-        <w:t>Modelado del negocio (Canvas)</w:t>
-      </w:r>
-      <w:r>
-        <w:rPr>
-          <w:noProof/>
-        </w:rPr>
-        <w:tab/>
-      </w:r>
-      <w:r>
-        <w:rPr>
-          <w:noProof/>
-        </w:rPr>
-        <w:fldChar w:fldCharType="begin"/>
-      </w:r>
-      <w:r>
-        <w:rPr>
-          <w:noProof/>
-        </w:rPr>
-        <w:instrText xml:space="preserve"> PAGEREF _Toc480662228 \h </w:instrText>
-      </w:r>
-      <w:r>
-        <w:rPr>
-          <w:noProof/>
-        </w:rPr>
-      </w:r>
-      <w:r>
-        <w:rPr>
-          <w:noProof/>
-        </w:rPr>
-        <w:fldChar w:fldCharType="separate"/>
-      </w:r>
-      <w:r>
-        <w:rPr>
-          <w:noProof/>
-        </w:rPr>
-        <w:t>8</w:t>
-      </w:r>
-      <w:r>
-        <w:rPr>
-          <w:noProof/>
-        </w:rPr>
-        <w:fldChar w:fldCharType="end"/>
+        <w:t>Introduccion</w:t>
+      </w:r>
+      <w:r>
+        <w:rPr>
+          <w:noProof/>
+        </w:rPr>
+        <w:tab/>
+      </w:r>
+      <w:r>
+        <w:rPr>
+          <w:noProof/>
+        </w:rPr>
+        <w:t>6</w:t>
       </w:r>
     </w:p>
     <w:p>
@@ -1450,48 +1228,19 @@
           <w:noProof/>
           <w:lang w:val="es-CO"/>
         </w:rPr>
-        <w:t>Objetivos SMART (general y especifico)</w:t>
-      </w:r>
-      <w:r>
-        <w:rPr>
-          <w:noProof/>
-        </w:rPr>
-        <w:tab/>
-      </w:r>
-      <w:r>
-        <w:rPr>
-          <w:noProof/>
-        </w:rPr>
-        <w:fldChar w:fldCharType="begin"/>
-      </w:r>
-      <w:r>
-        <w:rPr>
-          <w:noProof/>
-        </w:rPr>
-        <w:instrText xml:space="preserve"> PAGEREF _Toc480662229 \h </w:instrText>
-      </w:r>
-      <w:r>
-        <w:rPr>
-          <w:noProof/>
-        </w:rPr>
-      </w:r>
-      <w:r>
-        <w:rPr>
-          <w:noProof/>
-        </w:rPr>
-        <w:fldChar w:fldCharType="separate"/>
-      </w:r>
-      <w:r>
-        <w:rPr>
-          <w:noProof/>
-        </w:rPr>
-        <w:t>8</w:t>
-      </w:r>
-      <w:r>
-        <w:rPr>
-          <w:noProof/>
-        </w:rPr>
-        <w:fldChar w:fldCharType="end"/>
+        <w:t>Objetivos SMART</w:t>
+      </w:r>
+      <w:r>
+        <w:rPr>
+          <w:noProof/>
+        </w:rPr>
+        <w:tab/>
+      </w:r>
+      <w:r>
+        <w:rPr>
+          <w:noProof/>
+        </w:rPr>
+        <w:t>6</w:t>
       </w:r>
     </w:p>
     <w:p>
@@ -1528,51 +1277,25 @@
       </w:r>
       <w:r>
         <w:rPr>
-          <w:noProof/>
-          <w:lang w:val="es-CO"/>
-        </w:rPr>
-        <w:t>Documento de levantamiento de requerimientos (deseable IEE 830)</w:t>
-      </w:r>
-      <w:r>
-        <w:rPr>
-          <w:noProof/>
-        </w:rPr>
-        <w:tab/>
-      </w:r>
-      <w:r>
-        <w:rPr>
-          <w:noProof/>
-        </w:rPr>
-        <w:fldChar w:fldCharType="begin"/>
-      </w:r>
-      <w:r>
-        <w:rPr>
-          <w:noProof/>
-        </w:rPr>
-        <w:instrText xml:space="preserve"> PAGEREF _Toc480662230 \h </w:instrText>
-      </w:r>
-      <w:r>
-        <w:rPr>
-          <w:noProof/>
-        </w:rPr>
-      </w:r>
-      <w:r>
-        <w:rPr>
-          <w:noProof/>
-        </w:rPr>
-        <w:fldChar w:fldCharType="separate"/>
-      </w:r>
-      <w:r>
-        <w:rPr>
-          <w:noProof/>
-        </w:rPr>
-        <w:t>8</w:t>
-      </w:r>
-      <w:r>
-        <w:rPr>
-          <w:noProof/>
-        </w:rPr>
-        <w:fldChar w:fldCharType="end"/>
+          <w:rFonts w:asciiTheme="minorHAnsi" w:hAnsiTheme="minorHAnsi"/>
+          <w:noProof/>
+          <w:sz w:val="22"/>
+          <w:szCs w:val="22"/>
+          <w:lang w:val="es-CO" w:eastAsia="es-CO"/>
+        </w:rPr>
+        <w:t>Marco teorico</w:t>
+      </w:r>
+      <w:r>
+        <w:rPr>
+          <w:noProof/>
+        </w:rPr>
+        <w:tab/>
+      </w:r>
+      <w:r>
+        <w:rPr>
+          <w:noProof/>
+        </w:rPr>
+        <w:t>6</w:t>
       </w:r>
     </w:p>
     <w:p>
@@ -1583,11 +1306,8 @@
           <w:tab w:val="right" w:pos="7694"/>
         </w:tabs>
         <w:rPr>
-          <w:rFonts w:asciiTheme="minorHAnsi" w:hAnsiTheme="minorHAnsi"/>
-          <w:noProof/>
-          <w:sz w:val="22"/>
-          <w:szCs w:val="22"/>
-          <w:lang w:val="es-CO" w:eastAsia="es-CO"/>
+          <w:noProof/>
+          <w:lang w:val="es-CO"/>
         </w:rPr>
       </w:pPr>
       <w:r>
@@ -1612,48 +1332,29 @@
           <w:noProof/>
           <w:lang w:val="es-CO"/>
         </w:rPr>
-        <w:t>Modelado de casos de Uso + fichas.</w:t>
-      </w:r>
-      <w:r>
-        <w:rPr>
-          <w:noProof/>
-        </w:rPr>
-        <w:tab/>
-      </w:r>
-      <w:r>
-        <w:rPr>
-          <w:noProof/>
-        </w:rPr>
-        <w:fldChar w:fldCharType="begin"/>
-      </w:r>
-      <w:r>
-        <w:rPr>
-          <w:noProof/>
-        </w:rPr>
-        <w:instrText xml:space="preserve"> PAGEREF _Toc480662231 \h </w:instrText>
-      </w:r>
-      <w:r>
-        <w:rPr>
-          <w:noProof/>
-        </w:rPr>
-      </w:r>
-      <w:r>
-        <w:rPr>
-          <w:noProof/>
-        </w:rPr>
-        <w:fldChar w:fldCharType="separate"/>
-      </w:r>
-      <w:r>
-        <w:rPr>
-          <w:noProof/>
-        </w:rPr>
-        <w:t>8</w:t>
-      </w:r>
-      <w:r>
-        <w:rPr>
-          <w:noProof/>
-        </w:rPr>
-        <w:fldChar w:fldCharType="end"/>
+        <w:t>Modelado de</w:t>
+      </w:r>
+      <w:r>
+        <w:rPr>
+          <w:noProof/>
+          <w:lang w:val="es-CO"/>
+        </w:rPr>
+        <w:t>l negocio (Canvas)</w:t>
+      </w:r>
+      <w:r>
+        <w:rPr>
+          <w:noProof/>
+          <w:lang w:val="es-CO"/>
+        </w:rPr>
+        <w:tab/>
+        <w:t>6</w:t>
+      </w:r>
+      <w:r>
+        <w:rPr>
+          <w:noProof/>
+          <w:lang w:val="es-CO"/>
+        </w:rPr>
+        <w:t xml:space="preserve"> </w:t>
       </w:r>
     </w:p>
     <w:p>
@@ -1680,61 +1381,29 @@
       </w:r>
       <w:r>
         <w:rPr>
-          <w:rFonts w:asciiTheme="minorHAnsi" w:hAnsiTheme="minorHAnsi"/>
-          <w:noProof/>
-          <w:sz w:val="22"/>
-          <w:szCs w:val="22"/>
-          <w:lang w:val="es-CO" w:eastAsia="es-CO"/>
-        </w:rPr>
-        <w:tab/>
-      </w:r>
-      <w:r>
-        <w:rPr>
-          <w:noProof/>
-          <w:lang w:val="es-CO"/>
-        </w:rPr>
-        <w:t>Diagramas de clases</w:t>
-      </w:r>
-      <w:r>
-        <w:rPr>
-          <w:noProof/>
-        </w:rPr>
-        <w:tab/>
-      </w:r>
-      <w:r>
-        <w:rPr>
-          <w:noProof/>
-        </w:rPr>
-        <w:fldChar w:fldCharType="begin"/>
-      </w:r>
-      <w:r>
-        <w:rPr>
-          <w:noProof/>
-        </w:rPr>
-        <w:instrText xml:space="preserve"> PAGEREF _Toc480662232 \h </w:instrText>
-      </w:r>
-      <w:r>
-        <w:rPr>
-          <w:noProof/>
-        </w:rPr>
-      </w:r>
-      <w:r>
-        <w:rPr>
-          <w:noProof/>
-        </w:rPr>
-        <w:fldChar w:fldCharType="separate"/>
-      </w:r>
-      <w:r>
-        <w:rPr>
-          <w:noProof/>
-        </w:rPr>
-        <w:t>8</w:t>
-      </w:r>
-      <w:r>
-        <w:rPr>
-          <w:noProof/>
-        </w:rPr>
-        <w:fldChar w:fldCharType="end"/>
+          <w:noProof/>
+          <w:lang w:val="es-CO"/>
+        </w:rPr>
+        <w:tab/>
+      </w:r>
+      <w:r>
+        <w:rPr>
+          <w:noProof/>
+          <w:lang w:val="es-CO"/>
+        </w:rPr>
+        <w:t>Problema del negocio</w:t>
+      </w:r>
+      <w:r>
+        <w:rPr>
+          <w:noProof/>
+        </w:rPr>
+        <w:tab/>
+      </w:r>
+      <w:r>
+        <w:rPr>
+          <w:noProof/>
+        </w:rPr>
+        <w:t>6</w:t>
       </w:r>
     </w:p>
     <w:p>
@@ -1774,48 +1443,19 @@
           <w:noProof/>
           <w:lang w:val="es-CO"/>
         </w:rPr>
-        <w:t>Diagramas de secuencia</w:t>
-      </w:r>
-      <w:r>
-        <w:rPr>
-          <w:noProof/>
-        </w:rPr>
-        <w:tab/>
-      </w:r>
-      <w:r>
-        <w:rPr>
-          <w:noProof/>
-        </w:rPr>
-        <w:fldChar w:fldCharType="begin"/>
-      </w:r>
-      <w:r>
-        <w:rPr>
-          <w:noProof/>
-        </w:rPr>
-        <w:instrText xml:space="preserve"> PAGEREF _Toc480662233 \h </w:instrText>
-      </w:r>
-      <w:r>
-        <w:rPr>
-          <w:noProof/>
-        </w:rPr>
-      </w:r>
-      <w:r>
-        <w:rPr>
-          <w:noProof/>
-        </w:rPr>
-        <w:fldChar w:fldCharType="separate"/>
-      </w:r>
-      <w:r>
-        <w:rPr>
-          <w:noProof/>
-        </w:rPr>
-        <w:t>8</w:t>
-      </w:r>
-      <w:r>
-        <w:rPr>
-          <w:noProof/>
-        </w:rPr>
-        <w:fldChar w:fldCharType="end"/>
+        <w:t>Justificacion</w:t>
+      </w:r>
+      <w:r>
+        <w:rPr>
+          <w:noProof/>
+        </w:rPr>
+        <w:tab/>
+      </w:r>
+      <w:r>
+        <w:rPr>
+          <w:noProof/>
+        </w:rPr>
+        <w:t>6</w:t>
       </w:r>
     </w:p>
     <w:p>
@@ -1855,48 +1495,33 @@
           <w:noProof/>
           <w:lang w:val="es-CO"/>
         </w:rPr>
-        <w:t>Diagramas de navegación Mockups</w:t>
-      </w:r>
-      <w:r>
-        <w:rPr>
-          <w:noProof/>
-        </w:rPr>
-        <w:tab/>
-      </w:r>
-      <w:r>
-        <w:rPr>
-          <w:noProof/>
-        </w:rPr>
-        <w:fldChar w:fldCharType="begin"/>
-      </w:r>
-      <w:r>
-        <w:rPr>
-          <w:noProof/>
-        </w:rPr>
-        <w:instrText xml:space="preserve"> PAGEREF _Toc480662234 \h </w:instrText>
-      </w:r>
-      <w:r>
-        <w:rPr>
-          <w:noProof/>
-        </w:rPr>
-      </w:r>
-      <w:r>
-        <w:rPr>
-          <w:noProof/>
-        </w:rPr>
-        <w:fldChar w:fldCharType="separate"/>
-      </w:r>
-      <w:r>
-        <w:rPr>
-          <w:noProof/>
-        </w:rPr>
-        <w:t>8</w:t>
-      </w:r>
-      <w:r>
-        <w:rPr>
-          <w:noProof/>
-        </w:rPr>
-        <w:fldChar w:fldCharType="end"/>
+        <w:t>Documento de l</w:t>
+      </w:r>
+      <w:r>
+        <w:rPr>
+          <w:noProof/>
+          <w:lang w:val="es-CO"/>
+        </w:rPr>
+        <w:t>evantamiento de requerimientos (</w:t>
+      </w:r>
+      <w:r>
+        <w:rPr>
+          <w:noProof/>
+          <w:lang w:val="es-CO"/>
+        </w:rPr>
+        <w:t>IEE 830)</w:t>
+      </w:r>
+      <w:r>
+        <w:rPr>
+          <w:noProof/>
+        </w:rPr>
+        <w:tab/>
+      </w:r>
+      <w:r>
+        <w:rPr>
+          <w:noProof/>
+        </w:rPr>
+        <w:t>6</w:t>
       </w:r>
     </w:p>
     <w:p>
@@ -1933,51 +1558,212 @@
       </w:r>
       <w:r>
         <w:rPr>
-          <w:noProof/>
-          <w:lang w:val="es-CO"/>
-        </w:rPr>
-        <w:t>Diseño BI (Reporte gráfico su solución)</w:t>
-      </w:r>
-      <w:r>
-        <w:rPr>
-          <w:noProof/>
-        </w:rPr>
-        <w:tab/>
-      </w:r>
-      <w:r>
-        <w:rPr>
-          <w:noProof/>
-        </w:rPr>
-        <w:fldChar w:fldCharType="begin"/>
-      </w:r>
-      <w:r>
-        <w:rPr>
-          <w:noProof/>
-        </w:rPr>
-        <w:instrText xml:space="preserve"> PAGEREF _Toc480662235 \h </w:instrText>
-      </w:r>
-      <w:r>
-        <w:rPr>
-          <w:noProof/>
-        </w:rPr>
-      </w:r>
-      <w:r>
-        <w:rPr>
-          <w:noProof/>
-        </w:rPr>
-        <w:fldChar w:fldCharType="separate"/>
-      </w:r>
-      <w:r>
-        <w:rPr>
-          <w:noProof/>
-        </w:rPr>
-        <w:t>8</w:t>
-      </w:r>
-      <w:r>
-        <w:rPr>
-          <w:noProof/>
-        </w:rPr>
-        <w:fldChar w:fldCharType="end"/>
+          <w:rFonts w:asciiTheme="minorHAnsi" w:hAnsiTheme="minorHAnsi"/>
+          <w:noProof/>
+          <w:sz w:val="22"/>
+          <w:szCs w:val="22"/>
+          <w:lang w:val="es-CO" w:eastAsia="es-CO"/>
+        </w:rPr>
+        <w:t>Modelado de casos de Uso</w:t>
+      </w:r>
+      <w:r>
+        <w:rPr>
+          <w:rFonts w:asciiTheme="minorHAnsi" w:hAnsiTheme="minorHAnsi"/>
+          <w:noProof/>
+          <w:sz w:val="22"/>
+          <w:szCs w:val="22"/>
+          <w:lang w:val="es-CO" w:eastAsia="es-CO"/>
+        </w:rPr>
+        <w:tab/>
+        <w:t>6</w:t>
+      </w:r>
+    </w:p>
+    <w:p>
+      <w:pPr>
+        <w:pStyle w:val="TDC3"/>
+        <w:tabs>
+          <w:tab w:val="left" w:pos="1100"/>
+          <w:tab w:val="right" w:pos="7694"/>
+        </w:tabs>
+        <w:rPr>
+          <w:rFonts w:asciiTheme="minorHAnsi" w:hAnsiTheme="minorHAnsi"/>
+          <w:noProof/>
+          <w:sz w:val="22"/>
+          <w:szCs w:val="22"/>
+          <w:lang w:val="es-CO" w:eastAsia="es-CO"/>
+        </w:rPr>
+      </w:pPr>
+      <w:r>
+        <w:rPr>
+          <w:rFonts w:asciiTheme="minorHAnsi" w:hAnsiTheme="minorHAnsi"/>
+          <w:noProof/>
+          <w:sz w:val="22"/>
+          <w:szCs w:val="22"/>
+          <w:lang w:val="es-CO" w:eastAsia="es-CO"/>
+        </w:rPr>
+        <w:t>2.1.8.1</w:t>
+      </w:r>
+      <w:r>
+        <w:rPr>
+          <w:rFonts w:asciiTheme="minorHAnsi" w:hAnsiTheme="minorHAnsi"/>
+          <w:noProof/>
+          <w:sz w:val="22"/>
+          <w:szCs w:val="22"/>
+          <w:lang w:val="es-CO" w:eastAsia="es-CO"/>
+        </w:rPr>
+        <w:tab/>
+        <w:t>Modelado de casos de Uso + Fichas</w:t>
+      </w:r>
+      <w:r>
+        <w:rPr>
+          <w:noProof/>
+        </w:rPr>
+        <w:tab/>
+      </w:r>
+      <w:r>
+        <w:rPr>
+          <w:noProof/>
+        </w:rPr>
+        <w:t>6</w:t>
+      </w:r>
+    </w:p>
+    <w:p>
+      <w:pPr>
+        <w:pStyle w:val="TDC3"/>
+        <w:tabs>
+          <w:tab w:val="left" w:pos="1100"/>
+          <w:tab w:val="right" w:pos="7694"/>
+        </w:tabs>
+        <w:rPr>
+          <w:noProof/>
+          <w:lang w:val="es-CO"/>
+        </w:rPr>
+      </w:pPr>
+      <w:r>
+        <w:rPr>
+          <w:noProof/>
+          <w:lang w:val="es-CO"/>
+        </w:rPr>
+        <w:t>2.1.9</w:t>
+      </w:r>
+      <w:r>
+        <w:rPr>
+          <w:noProof/>
+          <w:lang w:val="es-CO"/>
+        </w:rPr>
+        <w:tab/>
+        <w:t>Diagramas de clases</w:t>
+      </w:r>
+      <w:r>
+        <w:rPr>
+          <w:noProof/>
+          <w:lang w:val="es-CO"/>
+        </w:rPr>
+        <w:tab/>
+        <w:t>6</w:t>
+      </w:r>
+    </w:p>
+    <w:p>
+      <w:pPr>
+        <w:pStyle w:val="TDC3"/>
+        <w:tabs>
+          <w:tab w:val="left" w:pos="1100"/>
+          <w:tab w:val="right" w:pos="7694"/>
+        </w:tabs>
+        <w:rPr>
+          <w:rFonts w:asciiTheme="minorHAnsi" w:hAnsiTheme="minorHAnsi"/>
+          <w:noProof/>
+          <w:sz w:val="22"/>
+          <w:szCs w:val="22"/>
+          <w:lang w:val="es-CO" w:eastAsia="es-CO"/>
+        </w:rPr>
+      </w:pPr>
+      <w:r>
+        <w:rPr>
+          <w:rFonts w:asciiTheme="minorHAnsi" w:hAnsiTheme="minorHAnsi"/>
+          <w:noProof/>
+          <w:sz w:val="22"/>
+          <w:szCs w:val="22"/>
+          <w:lang w:val="es-CO" w:eastAsia="es-CO"/>
+        </w:rPr>
+        <w:t>2.1.10</w:t>
+      </w:r>
+      <w:r>
+        <w:rPr>
+          <w:rFonts w:asciiTheme="minorHAnsi" w:hAnsiTheme="minorHAnsi"/>
+          <w:noProof/>
+          <w:sz w:val="22"/>
+          <w:szCs w:val="22"/>
+          <w:lang w:val="es-CO" w:eastAsia="es-CO"/>
+        </w:rPr>
+        <w:tab/>
+        <w:t>Diagramas de secuencia</w:t>
+      </w:r>
+      <w:r>
+        <w:rPr>
+          <w:rFonts w:asciiTheme="minorHAnsi" w:hAnsiTheme="minorHAnsi"/>
+          <w:noProof/>
+          <w:sz w:val="22"/>
+          <w:szCs w:val="22"/>
+          <w:lang w:val="es-CO" w:eastAsia="es-CO"/>
+        </w:rPr>
+        <w:tab/>
+        <w:t>6</w:t>
+      </w:r>
+    </w:p>
+    <w:p>
+      <w:pPr>
+        <w:pStyle w:val="TDC3"/>
+        <w:tabs>
+          <w:tab w:val="left" w:pos="1100"/>
+          <w:tab w:val="right" w:pos="7694"/>
+        </w:tabs>
+        <w:rPr>
+          <w:rFonts w:asciiTheme="minorHAnsi" w:hAnsiTheme="minorHAnsi"/>
+          <w:noProof/>
+          <w:sz w:val="22"/>
+          <w:szCs w:val="22"/>
+          <w:lang w:val="es-CO" w:eastAsia="es-CO"/>
+        </w:rPr>
+      </w:pPr>
+      <w:r>
+        <w:rPr>
+          <w:rFonts w:asciiTheme="minorHAnsi" w:hAnsiTheme="minorHAnsi"/>
+          <w:noProof/>
+          <w:sz w:val="22"/>
+          <w:szCs w:val="22"/>
+          <w:lang w:val="es-CO" w:eastAsia="es-CO"/>
+        </w:rPr>
+        <w:t>2.1.11</w:t>
+      </w:r>
+      <w:r>
+        <w:rPr>
+          <w:rFonts w:asciiTheme="minorHAnsi" w:hAnsiTheme="minorHAnsi"/>
+          <w:noProof/>
+          <w:sz w:val="22"/>
+          <w:szCs w:val="22"/>
+          <w:lang w:val="es-CO" w:eastAsia="es-CO"/>
+        </w:rPr>
+        <w:tab/>
+      </w:r>
+      <w:r>
+        <w:rPr>
+          <w:noProof/>
+          <w:lang w:val="es-CO"/>
+        </w:rPr>
+        <w:t>Diagramas de navegacion mockups</w:t>
+      </w:r>
+      <w:r>
+        <w:rPr>
+          <w:noProof/>
+        </w:rPr>
+        <w:tab/>
+      </w:r>
+      <w:r>
+        <w:rPr>
+          <w:noProof/>
+        </w:rPr>
+        <w:t>6</w:t>
       </w:r>
     </w:p>
     <w:p>
@@ -2033,36 +1819,7 @@
         <w:rPr>
           <w:noProof/>
         </w:rPr>
-        <w:fldChar w:fldCharType="begin"/>
-      </w:r>
-      <w:r>
-        <w:rPr>
-          <w:noProof/>
-        </w:rPr>
-        <w:instrText xml:space="preserve"> PAGEREF _Toc480662236 \h </w:instrText>
-      </w:r>
-      <w:r>
-        <w:rPr>
-          <w:noProof/>
-        </w:rPr>
-      </w:r>
-      <w:r>
-        <w:rPr>
-          <w:noProof/>
-        </w:rPr>
-        <w:fldChar w:fldCharType="separate"/>
-      </w:r>
-      <w:r>
-        <w:rPr>
-          <w:noProof/>
-        </w:rPr>
-        <w:t>8</w:t>
-      </w:r>
-      <w:r>
-        <w:rPr>
-          <w:noProof/>
-        </w:rPr>
-        <w:fldChar w:fldCharType="end"/>
+        <w:t>7</w:t>
       </w:r>
     </w:p>
     <w:p>
@@ -2102,48 +1859,19 @@
           <w:noProof/>
           <w:lang w:val="es-CO"/>
         </w:rPr>
-        <w:t>Perfilado del equipo de trabajo</w:t>
-      </w:r>
-      <w:r>
-        <w:rPr>
-          <w:noProof/>
-        </w:rPr>
-        <w:tab/>
-      </w:r>
-      <w:r>
-        <w:rPr>
-          <w:noProof/>
-        </w:rPr>
-        <w:fldChar w:fldCharType="begin"/>
-      </w:r>
-      <w:r>
-        <w:rPr>
-          <w:noProof/>
-        </w:rPr>
-        <w:instrText xml:space="preserve"> PAGEREF _Toc480662237 \h </w:instrText>
-      </w:r>
-      <w:r>
-        <w:rPr>
-          <w:noProof/>
-        </w:rPr>
-      </w:r>
-      <w:r>
-        <w:rPr>
-          <w:noProof/>
-        </w:rPr>
-        <w:fldChar w:fldCharType="separate"/>
-      </w:r>
-      <w:r>
-        <w:rPr>
-          <w:noProof/>
-        </w:rPr>
-        <w:t>8</w:t>
-      </w:r>
-      <w:r>
-        <w:rPr>
-          <w:noProof/>
-        </w:rPr>
-        <w:fldChar w:fldCharType="end"/>
+        <w:t>Selección de metodología</w:t>
+      </w:r>
+      <w:r>
+        <w:rPr>
+          <w:noProof/>
+        </w:rPr>
+        <w:tab/>
+      </w:r>
+      <w:r>
+        <w:rPr>
+          <w:noProof/>
+        </w:rPr>
+        <w:t>7</w:t>
       </w:r>
     </w:p>
     <w:p>
@@ -2183,48 +1911,19 @@
           <w:noProof/>
           <w:lang w:val="es-CO"/>
         </w:rPr>
-        <w:t>Selección de metodología</w:t>
-      </w:r>
-      <w:r>
-        <w:rPr>
-          <w:noProof/>
-        </w:rPr>
-        <w:tab/>
-      </w:r>
-      <w:r>
-        <w:rPr>
-          <w:noProof/>
-        </w:rPr>
-        <w:fldChar w:fldCharType="begin"/>
-      </w:r>
-      <w:r>
-        <w:rPr>
-          <w:noProof/>
-        </w:rPr>
-        <w:instrText xml:space="preserve"> PAGEREF _Toc480662238 \h </w:instrText>
-      </w:r>
-      <w:r>
-        <w:rPr>
-          <w:noProof/>
-        </w:rPr>
-      </w:r>
-      <w:r>
-        <w:rPr>
-          <w:noProof/>
-        </w:rPr>
-        <w:fldChar w:fldCharType="separate"/>
-      </w:r>
-      <w:r>
-        <w:rPr>
-          <w:noProof/>
-        </w:rPr>
-        <w:t>8</w:t>
-      </w:r>
-      <w:r>
-        <w:rPr>
-          <w:noProof/>
-        </w:rPr>
-        <w:fldChar w:fldCharType="end"/>
+        <w:t>History Map- Cronograma</w:t>
+      </w:r>
+      <w:r>
+        <w:rPr>
+          <w:noProof/>
+        </w:rPr>
+        <w:tab/>
+      </w:r>
+      <w:r>
+        <w:rPr>
+          <w:noProof/>
+        </w:rPr>
+        <w:t>7</w:t>
       </w:r>
     </w:p>
     <w:p>
@@ -2264,48 +1963,19 @@
           <w:noProof/>
           <w:lang w:val="es-CO"/>
         </w:rPr>
-        <w:t>History Map- Cronograma.</w:t>
-      </w:r>
-      <w:r>
-        <w:rPr>
-          <w:noProof/>
-        </w:rPr>
-        <w:tab/>
-      </w:r>
-      <w:r>
-        <w:rPr>
-          <w:noProof/>
-        </w:rPr>
-        <w:fldChar w:fldCharType="begin"/>
-      </w:r>
-      <w:r>
-        <w:rPr>
-          <w:noProof/>
-        </w:rPr>
-        <w:instrText xml:space="preserve"> PAGEREF _Toc480662239 \h </w:instrText>
-      </w:r>
-      <w:r>
-        <w:rPr>
-          <w:noProof/>
-        </w:rPr>
-      </w:r>
-      <w:r>
-        <w:rPr>
-          <w:noProof/>
-        </w:rPr>
-        <w:fldChar w:fldCharType="separate"/>
-      </w:r>
-      <w:r>
-        <w:rPr>
-          <w:noProof/>
-        </w:rPr>
-        <w:t>8</w:t>
-      </w:r>
-      <w:r>
-        <w:rPr>
-          <w:noProof/>
-        </w:rPr>
-        <w:fldChar w:fldCharType="end"/>
+        <w:t>Release planning</w:t>
+      </w:r>
+      <w:r>
+        <w:rPr>
+          <w:noProof/>
+        </w:rPr>
+        <w:tab/>
+      </w:r>
+      <w:r>
+        <w:rPr>
+          <w:noProof/>
+        </w:rPr>
+        <w:t>7</w:t>
       </w:r>
     </w:p>
     <w:p>
@@ -2345,48 +2015,19 @@
           <w:noProof/>
           <w:lang w:val="es-CO"/>
         </w:rPr>
-        <w:t>Release planning-</w:t>
-      </w:r>
-      <w:r>
-        <w:rPr>
-          <w:noProof/>
-        </w:rPr>
-        <w:tab/>
-      </w:r>
-      <w:r>
-        <w:rPr>
-          <w:noProof/>
-        </w:rPr>
-        <w:fldChar w:fldCharType="begin"/>
-      </w:r>
-      <w:r>
-        <w:rPr>
-          <w:noProof/>
-        </w:rPr>
-        <w:instrText xml:space="preserve"> PAGEREF _Toc480662240 \h </w:instrText>
-      </w:r>
-      <w:r>
-        <w:rPr>
-          <w:noProof/>
-        </w:rPr>
-      </w:r>
-      <w:r>
-        <w:rPr>
-          <w:noProof/>
-        </w:rPr>
-        <w:fldChar w:fldCharType="separate"/>
-      </w:r>
-      <w:r>
-        <w:rPr>
-          <w:noProof/>
-        </w:rPr>
-        <w:t>8</w:t>
-      </w:r>
-      <w:r>
-        <w:rPr>
-          <w:noProof/>
-        </w:rPr>
-        <w:fldChar w:fldCharType="end"/>
+        <w:t>Estimación por puntos de función</w:t>
+      </w:r>
+      <w:r>
+        <w:rPr>
+          <w:noProof/>
+        </w:rPr>
+        <w:tab/>
+      </w:r>
+      <w:r>
+        <w:rPr>
+          <w:noProof/>
+        </w:rPr>
+        <w:t>7</w:t>
       </w:r>
     </w:p>
     <w:p>
@@ -2426,48 +2067,19 @@
           <w:noProof/>
           <w:lang w:val="es-CO"/>
         </w:rPr>
-        <w:t>Estimación por puntos de función.</w:t>
-      </w:r>
-      <w:r>
-        <w:rPr>
-          <w:noProof/>
-        </w:rPr>
-        <w:tab/>
-      </w:r>
-      <w:r>
-        <w:rPr>
-          <w:noProof/>
-        </w:rPr>
-        <w:fldChar w:fldCharType="begin"/>
-      </w:r>
-      <w:r>
-        <w:rPr>
-          <w:noProof/>
-        </w:rPr>
-        <w:instrText xml:space="preserve"> PAGEREF _Toc480662241 \h </w:instrText>
-      </w:r>
-      <w:r>
-        <w:rPr>
-          <w:noProof/>
-        </w:rPr>
-      </w:r>
-      <w:r>
-        <w:rPr>
-          <w:noProof/>
-        </w:rPr>
-        <w:fldChar w:fldCharType="separate"/>
-      </w:r>
-      <w:r>
-        <w:rPr>
-          <w:noProof/>
-        </w:rPr>
-        <w:t>8</w:t>
-      </w:r>
-      <w:r>
-        <w:rPr>
-          <w:noProof/>
-        </w:rPr>
-        <w:fldChar w:fldCharType="end"/>
+        <w:t>Perfilado del equipo de trabajo</w:t>
+      </w:r>
+      <w:r>
+        <w:rPr>
+          <w:noProof/>
+        </w:rPr>
+        <w:tab/>
+      </w:r>
+      <w:r>
+        <w:rPr>
+          <w:noProof/>
+        </w:rPr>
+        <w:t>7</w:t>
       </w:r>
     </w:p>
     <w:p>
@@ -2507,48 +2119,19 @@
           <w:noProof/>
           <w:lang w:val="es-CO"/>
         </w:rPr>
-        <w:t>BurnDown chart Seguimiento de actividades (Reportes de velocidad de código).</w:t>
-      </w:r>
-      <w:r>
-        <w:rPr>
-          <w:noProof/>
-        </w:rPr>
-        <w:tab/>
-      </w:r>
-      <w:r>
-        <w:rPr>
-          <w:noProof/>
-        </w:rPr>
-        <w:fldChar w:fldCharType="begin"/>
-      </w:r>
-      <w:r>
-        <w:rPr>
-          <w:noProof/>
-        </w:rPr>
-        <w:instrText xml:space="preserve"> PAGEREF _Toc480662242 \h </w:instrText>
-      </w:r>
-      <w:r>
-        <w:rPr>
-          <w:noProof/>
-        </w:rPr>
-      </w:r>
-      <w:r>
-        <w:rPr>
-          <w:noProof/>
-        </w:rPr>
-        <w:fldChar w:fldCharType="separate"/>
-      </w:r>
-      <w:r>
-        <w:rPr>
-          <w:noProof/>
-        </w:rPr>
-        <w:t>8</w:t>
-      </w:r>
-      <w:r>
-        <w:rPr>
-          <w:noProof/>
-        </w:rPr>
-        <w:fldChar w:fldCharType="end"/>
+        <w:t>BurnDown chart</w:t>
+      </w:r>
+      <w:r>
+        <w:rPr>
+          <w:noProof/>
+        </w:rPr>
+        <w:tab/>
+      </w:r>
+      <w:r>
+        <w:rPr>
+          <w:noProof/>
+        </w:rPr>
+        <w:t>7</w:t>
       </w:r>
     </w:p>
     <w:p>
@@ -2604,36 +2187,7 @@
         <w:rPr>
           <w:noProof/>
         </w:rPr>
-        <w:fldChar w:fldCharType="begin"/>
-      </w:r>
-      <w:r>
-        <w:rPr>
-          <w:noProof/>
-        </w:rPr>
-        <w:instrText xml:space="preserve"> PAGEREF _Toc480662243 \h </w:instrText>
-      </w:r>
-      <w:r>
-        <w:rPr>
-          <w:noProof/>
-        </w:rPr>
-      </w:r>
-      <w:r>
-        <w:rPr>
-          <w:noProof/>
-        </w:rPr>
-        <w:fldChar w:fldCharType="separate"/>
-      </w:r>
-      <w:r>
-        <w:rPr>
-          <w:noProof/>
-        </w:rPr>
-        <w:t>8</w:t>
-      </w:r>
-      <w:r>
-        <w:rPr>
-          <w:noProof/>
-        </w:rPr>
-        <w:fldChar w:fldCharType="end"/>
+        <w:t>7</w:t>
       </w:r>
     </w:p>
     <w:p>
@@ -2673,48 +2227,19 @@
           <w:noProof/>
           <w:lang w:val="es-CO"/>
         </w:rPr>
-        <w:t>Patrones de diseño (50%)</w:t>
-      </w:r>
-      <w:r>
-        <w:rPr>
-          <w:noProof/>
-        </w:rPr>
-        <w:tab/>
-      </w:r>
-      <w:r>
-        <w:rPr>
-          <w:noProof/>
-        </w:rPr>
-        <w:fldChar w:fldCharType="begin"/>
-      </w:r>
-      <w:r>
-        <w:rPr>
-          <w:noProof/>
-        </w:rPr>
-        <w:instrText xml:space="preserve"> PAGEREF _Toc480662244 \h </w:instrText>
-      </w:r>
-      <w:r>
-        <w:rPr>
-          <w:noProof/>
-        </w:rPr>
-      </w:r>
-      <w:r>
-        <w:rPr>
-          <w:noProof/>
-        </w:rPr>
-        <w:fldChar w:fldCharType="separate"/>
-      </w:r>
-      <w:r>
-        <w:rPr>
-          <w:noProof/>
-        </w:rPr>
-        <w:t>8</w:t>
-      </w:r>
-      <w:r>
-        <w:rPr>
-          <w:noProof/>
-        </w:rPr>
-        <w:fldChar w:fldCharType="end"/>
+        <w:t>Arquitectura del sistema</w:t>
+      </w:r>
+      <w:r>
+        <w:rPr>
+          <w:noProof/>
+        </w:rPr>
+        <w:tab/>
+      </w:r>
+      <w:r>
+        <w:rPr>
+          <w:noProof/>
+        </w:rPr>
+        <w:t>7</w:t>
       </w:r>
     </w:p>
     <w:p>
@@ -2737,65 +2262,39 @@
           <w:noProof/>
           <w:lang w:val="es-CO"/>
         </w:rPr>
-        <w:t>2.3.2</w:t>
-      </w:r>
-      <w:r>
-        <w:rPr>
-          <w:rFonts w:asciiTheme="minorHAnsi" w:hAnsiTheme="minorHAnsi"/>
-          <w:noProof/>
-          <w:sz w:val="22"/>
-          <w:szCs w:val="22"/>
-          <w:lang w:val="es-CO" w:eastAsia="es-CO"/>
-        </w:rPr>
-        <w:tab/>
-      </w:r>
-      <w:r>
-        <w:rPr>
-          <w:noProof/>
-          <w:lang w:val="es-CO"/>
-        </w:rPr>
-        <w:t>Explicación</w:t>
-      </w:r>
-      <w:r>
-        <w:rPr>
-          <w:noProof/>
-        </w:rPr>
-        <w:tab/>
-      </w:r>
-      <w:r>
-        <w:rPr>
-          <w:noProof/>
-        </w:rPr>
-        <w:fldChar w:fldCharType="begin"/>
-      </w:r>
-      <w:r>
-        <w:rPr>
-          <w:noProof/>
-        </w:rPr>
-        <w:instrText xml:space="preserve"> PAGEREF _Toc480662245 \h </w:instrText>
-      </w:r>
-      <w:r>
-        <w:rPr>
-          <w:noProof/>
-        </w:rPr>
-      </w:r>
-      <w:r>
-        <w:rPr>
-          <w:noProof/>
-        </w:rPr>
-        <w:fldChar w:fldCharType="separate"/>
-      </w:r>
-      <w:r>
-        <w:rPr>
-          <w:noProof/>
-        </w:rPr>
-        <w:t>8</w:t>
-      </w:r>
-      <w:r>
-        <w:rPr>
-          <w:noProof/>
-        </w:rPr>
-        <w:fldChar w:fldCharType="end"/>
+        <w:t>2.3.1.1</w:t>
+      </w:r>
+      <w:r>
+        <w:rPr>
+          <w:rFonts w:asciiTheme="minorHAnsi" w:hAnsiTheme="minorHAnsi"/>
+          <w:noProof/>
+          <w:sz w:val="22"/>
+          <w:szCs w:val="22"/>
+          <w:lang w:val="es-CO" w:eastAsia="es-CO"/>
+        </w:rPr>
+        <w:tab/>
+      </w:r>
+      <w:r>
+        <w:rPr>
+          <w:rFonts w:asciiTheme="minorHAnsi" w:hAnsiTheme="minorHAnsi"/>
+          <w:noProof/>
+          <w:sz w:val="22"/>
+          <w:szCs w:val="22"/>
+          <w:lang w:val="es-CO" w:eastAsia="es-CO"/>
+        </w:rPr>
+        <w:t>Diagrama de infraestructura</w:t>
+      </w:r>
+      <w:r>
+        <w:rPr>
+          <w:noProof/>
+        </w:rPr>
+        <w:tab/>
+      </w:r>
+      <w:r>
+        <w:rPr>
+          <w:noProof/>
+        </w:rPr>
+        <w:t>7</w:t>
       </w:r>
     </w:p>
     <w:p>
@@ -2818,65 +2317,39 @@
           <w:noProof/>
           <w:lang w:val="es-CO"/>
         </w:rPr>
-        <w:t>2.3.3</w:t>
-      </w:r>
-      <w:r>
-        <w:rPr>
-          <w:rFonts w:asciiTheme="minorHAnsi" w:hAnsiTheme="minorHAnsi"/>
-          <w:noProof/>
-          <w:sz w:val="22"/>
-          <w:szCs w:val="22"/>
-          <w:lang w:val="es-CO" w:eastAsia="es-CO"/>
-        </w:rPr>
-        <w:tab/>
-      </w:r>
-      <w:r>
-        <w:rPr>
-          <w:noProof/>
-          <w:lang w:val="es-CO"/>
-        </w:rPr>
-        <w:t>Diagrama UML de patrones</w:t>
-      </w:r>
-      <w:r>
-        <w:rPr>
-          <w:noProof/>
-        </w:rPr>
-        <w:tab/>
-      </w:r>
-      <w:r>
-        <w:rPr>
-          <w:noProof/>
-        </w:rPr>
-        <w:fldChar w:fldCharType="begin"/>
-      </w:r>
-      <w:r>
-        <w:rPr>
-          <w:noProof/>
-        </w:rPr>
-        <w:instrText xml:space="preserve"> PAGEREF _Toc480662246 \h </w:instrText>
-      </w:r>
-      <w:r>
-        <w:rPr>
-          <w:noProof/>
-        </w:rPr>
-      </w:r>
-      <w:r>
-        <w:rPr>
-          <w:noProof/>
-        </w:rPr>
-        <w:fldChar w:fldCharType="separate"/>
-      </w:r>
-      <w:r>
-        <w:rPr>
-          <w:noProof/>
-        </w:rPr>
-        <w:t>8</w:t>
-      </w:r>
-      <w:r>
-        <w:rPr>
-          <w:noProof/>
-        </w:rPr>
-        <w:fldChar w:fldCharType="end"/>
+        <w:t>2.3.1.2</w:t>
+      </w:r>
+      <w:r>
+        <w:rPr>
+          <w:rFonts w:asciiTheme="minorHAnsi" w:hAnsiTheme="minorHAnsi"/>
+          <w:noProof/>
+          <w:sz w:val="22"/>
+          <w:szCs w:val="22"/>
+          <w:lang w:val="es-CO" w:eastAsia="es-CO"/>
+        </w:rPr>
+        <w:tab/>
+      </w:r>
+      <w:r>
+        <w:rPr>
+          <w:rFonts w:asciiTheme="minorHAnsi" w:hAnsiTheme="minorHAnsi"/>
+          <w:noProof/>
+          <w:sz w:val="22"/>
+          <w:szCs w:val="22"/>
+          <w:lang w:val="es-CO" w:eastAsia="es-CO"/>
+        </w:rPr>
+        <w:t>Diagrama de capas</w:t>
+      </w:r>
+      <w:r>
+        <w:rPr>
+          <w:noProof/>
+        </w:rPr>
+        <w:tab/>
+      </w:r>
+      <w:r>
+        <w:rPr>
+          <w:noProof/>
+        </w:rPr>
+        <w:t>7</w:t>
       </w:r>
     </w:p>
     <w:p>
@@ -2899,65 +2372,46 @@
           <w:noProof/>
           <w:lang w:val="es-CO"/>
         </w:rPr>
-        <w:t>2.3.4</w:t>
-      </w:r>
-      <w:r>
-        <w:rPr>
-          <w:rFonts w:asciiTheme="minorHAnsi" w:hAnsiTheme="minorHAnsi"/>
-          <w:noProof/>
-          <w:sz w:val="22"/>
-          <w:szCs w:val="22"/>
-          <w:lang w:val="es-CO" w:eastAsia="es-CO"/>
-        </w:rPr>
-        <w:tab/>
-      </w:r>
-      <w:r>
-        <w:rPr>
-          <w:noProof/>
-          <w:lang w:val="es-CO"/>
-        </w:rPr>
-        <w:t>Arquitectura del sistema (50%)</w:t>
-      </w:r>
-      <w:r>
-        <w:rPr>
-          <w:noProof/>
-        </w:rPr>
-        <w:tab/>
-      </w:r>
-      <w:r>
-        <w:rPr>
-          <w:noProof/>
-        </w:rPr>
-        <w:fldChar w:fldCharType="begin"/>
-      </w:r>
-      <w:r>
-        <w:rPr>
-          <w:noProof/>
-        </w:rPr>
-        <w:instrText xml:space="preserve"> PAGEREF _Toc480662247 \h </w:instrText>
-      </w:r>
-      <w:r>
-        <w:rPr>
-          <w:noProof/>
-        </w:rPr>
-      </w:r>
-      <w:r>
-        <w:rPr>
-          <w:noProof/>
-        </w:rPr>
-        <w:fldChar w:fldCharType="separate"/>
-      </w:r>
-      <w:r>
-        <w:rPr>
-          <w:noProof/>
-        </w:rPr>
-        <w:t>8</w:t>
-      </w:r>
-      <w:r>
-        <w:rPr>
-          <w:noProof/>
-        </w:rPr>
-        <w:fldChar w:fldCharType="end"/>
+        <w:t>2.3.1.3</w:t>
+      </w:r>
+      <w:r>
+        <w:rPr>
+          <w:rFonts w:asciiTheme="minorHAnsi" w:hAnsiTheme="minorHAnsi"/>
+          <w:noProof/>
+          <w:sz w:val="22"/>
+          <w:szCs w:val="22"/>
+          <w:lang w:val="es-CO" w:eastAsia="es-CO"/>
+        </w:rPr>
+        <w:tab/>
+      </w:r>
+      <w:r>
+        <w:rPr>
+          <w:rFonts w:asciiTheme="minorHAnsi" w:hAnsiTheme="minorHAnsi"/>
+          <w:noProof/>
+          <w:sz w:val="22"/>
+          <w:szCs w:val="22"/>
+          <w:lang w:val="es-CO" w:eastAsia="es-CO"/>
+        </w:rPr>
+        <w:t>Diagrama de</w:t>
+      </w:r>
+      <w:r>
+        <w:rPr>
+          <w:noProof/>
+          <w:lang w:val="es-CO"/>
+        </w:rPr>
+        <w:t>Componentes</w:t>
+      </w:r>
+      <w:r>
+        <w:rPr>
+          <w:noProof/>
+        </w:rPr>
+        <w:tab/>
+      </w:r>
+      <w:r>
+        <w:rPr>
+          <w:noProof/>
+        </w:rPr>
+        <w:t>7</w:t>
       </w:r>
     </w:p>
     <w:p>
@@ -2980,65 +2434,30 @@
           <w:noProof/>
           <w:lang w:val="es-CO"/>
         </w:rPr>
-        <w:t>2.3.5</w:t>
-      </w:r>
-      <w:r>
-        <w:rPr>
-          <w:rFonts w:asciiTheme="minorHAnsi" w:hAnsiTheme="minorHAnsi"/>
-          <w:noProof/>
-          <w:sz w:val="22"/>
-          <w:szCs w:val="22"/>
-          <w:lang w:val="es-CO" w:eastAsia="es-CO"/>
-        </w:rPr>
-        <w:tab/>
-      </w:r>
-      <w:r>
-        <w:rPr>
-          <w:noProof/>
-          <w:lang w:val="es-CO"/>
-        </w:rPr>
-        <w:t>Diagrama de infraestructura</w:t>
-      </w:r>
-      <w:r>
-        <w:rPr>
-          <w:noProof/>
-        </w:rPr>
-        <w:tab/>
-      </w:r>
-      <w:r>
-        <w:rPr>
-          <w:noProof/>
-        </w:rPr>
-        <w:fldChar w:fldCharType="begin"/>
-      </w:r>
-      <w:r>
-        <w:rPr>
-          <w:noProof/>
-        </w:rPr>
-        <w:instrText xml:space="preserve"> PAGEREF _Toc480662248 \h </w:instrText>
-      </w:r>
-      <w:r>
-        <w:rPr>
-          <w:noProof/>
-        </w:rPr>
-      </w:r>
-      <w:r>
-        <w:rPr>
-          <w:noProof/>
-        </w:rPr>
-        <w:fldChar w:fldCharType="separate"/>
-      </w:r>
-      <w:r>
-        <w:rPr>
-          <w:noProof/>
-        </w:rPr>
-        <w:t>8</w:t>
-      </w:r>
-      <w:r>
-        <w:rPr>
-          <w:noProof/>
-        </w:rPr>
-        <w:fldChar w:fldCharType="end"/>
+        <w:t>2.3.1.4</w:t>
+      </w:r>
+      <w:r>
+        <w:rPr>
+          <w:rFonts w:asciiTheme="minorHAnsi" w:hAnsiTheme="minorHAnsi"/>
+          <w:noProof/>
+          <w:sz w:val="22"/>
+          <w:szCs w:val="22"/>
+          <w:lang w:val="es-CO" w:eastAsia="es-CO"/>
+        </w:rPr>
+        <w:tab/>
+        <w:t>Diagrama de conectores</w:t>
+      </w:r>
+      <w:r>
+        <w:rPr>
+          <w:noProof/>
+        </w:rPr>
+        <w:tab/>
+      </w:r>
+      <w:r>
+        <w:rPr>
+          <w:noProof/>
+        </w:rPr>
+        <w:t>7</w:t>
       </w:r>
     </w:p>
     <w:p>
@@ -3061,65 +2480,36 @@
           <w:noProof/>
           <w:lang w:val="es-CO"/>
         </w:rPr>
-        <w:t>2.3.6</w:t>
-      </w:r>
-      <w:r>
-        <w:rPr>
-          <w:rFonts w:asciiTheme="minorHAnsi" w:hAnsiTheme="minorHAnsi"/>
-          <w:noProof/>
-          <w:sz w:val="22"/>
-          <w:szCs w:val="22"/>
-          <w:lang w:val="es-CO" w:eastAsia="es-CO"/>
-        </w:rPr>
-        <w:tab/>
-      </w:r>
-      <w:r>
-        <w:rPr>
-          <w:noProof/>
-          <w:lang w:val="es-CO"/>
-        </w:rPr>
-        <w:t>Estilos: Diagrama de capas –diagrama componentes</w:t>
-      </w:r>
-      <w:r>
-        <w:rPr>
-          <w:noProof/>
-        </w:rPr>
-        <w:tab/>
-      </w:r>
-      <w:r>
-        <w:rPr>
-          <w:noProof/>
-        </w:rPr>
-        <w:fldChar w:fldCharType="begin"/>
-      </w:r>
-      <w:r>
-        <w:rPr>
-          <w:noProof/>
-        </w:rPr>
-        <w:instrText xml:space="preserve"> PAGEREF _Toc480662249 \h </w:instrText>
-      </w:r>
-      <w:r>
-        <w:rPr>
-          <w:noProof/>
-        </w:rPr>
-      </w:r>
-      <w:r>
-        <w:rPr>
-          <w:noProof/>
-        </w:rPr>
-        <w:fldChar w:fldCharType="separate"/>
-      </w:r>
-      <w:r>
-        <w:rPr>
-          <w:noProof/>
-        </w:rPr>
-        <w:t>8</w:t>
-      </w:r>
-      <w:r>
-        <w:rPr>
-          <w:noProof/>
-        </w:rPr>
-        <w:fldChar w:fldCharType="end"/>
+        <w:t>2.3.1.5</w:t>
+      </w:r>
+      <w:r>
+        <w:rPr>
+          <w:rFonts w:asciiTheme="minorHAnsi" w:hAnsiTheme="minorHAnsi"/>
+          <w:noProof/>
+          <w:sz w:val="22"/>
+          <w:szCs w:val="22"/>
+          <w:lang w:val="es-CO" w:eastAsia="es-CO"/>
+        </w:rPr>
+        <w:tab/>
+      </w:r>
+      <w:r>
+        <w:rPr>
+          <w:noProof/>
+          <w:lang w:val="es-CO"/>
+        </w:rPr>
+        <w:t>Diagrama de interfaces</w:t>
+      </w:r>
+      <w:r>
+        <w:rPr>
+          <w:noProof/>
+        </w:rPr>
+        <w:tab/>
+      </w:r>
+      <w:r>
+        <w:rPr>
+          <w:noProof/>
+        </w:rPr>
+        <w:t>7</w:t>
       </w:r>
     </w:p>
     <w:p>
@@ -3142,65 +2532,46 @@
           <w:noProof/>
           <w:lang w:val="es-CO"/>
         </w:rPr>
-        <w:t>2.3.7</w:t>
-      </w:r>
-      <w:r>
-        <w:rPr>
-          <w:rFonts w:asciiTheme="minorHAnsi" w:hAnsiTheme="minorHAnsi"/>
-          <w:noProof/>
-          <w:sz w:val="22"/>
-          <w:szCs w:val="22"/>
-          <w:lang w:val="es-CO" w:eastAsia="es-CO"/>
-        </w:rPr>
-        <w:tab/>
-      </w:r>
-      <w:r>
-        <w:rPr>
-          <w:noProof/>
-          <w:lang w:val="es-CO"/>
-        </w:rPr>
-        <w:t>De Conectores, Interfaces (protocolosTivadis)</w:t>
-      </w:r>
-      <w:r>
-        <w:rPr>
-          <w:noProof/>
-        </w:rPr>
-        <w:tab/>
-      </w:r>
-      <w:r>
-        <w:rPr>
-          <w:noProof/>
-        </w:rPr>
-        <w:fldChar w:fldCharType="begin"/>
-      </w:r>
-      <w:r>
-        <w:rPr>
-          <w:noProof/>
-        </w:rPr>
-        <w:instrText xml:space="preserve"> PAGEREF _Toc480662250 \h </w:instrText>
-      </w:r>
-      <w:r>
-        <w:rPr>
-          <w:noProof/>
-        </w:rPr>
-      </w:r>
-      <w:r>
-        <w:rPr>
-          <w:noProof/>
-        </w:rPr>
-        <w:fldChar w:fldCharType="separate"/>
-      </w:r>
-      <w:r>
-        <w:rPr>
-          <w:noProof/>
-        </w:rPr>
-        <w:t>8</w:t>
-      </w:r>
-      <w:r>
-        <w:rPr>
-          <w:noProof/>
-        </w:rPr>
-        <w:fldChar w:fldCharType="end"/>
+        <w:t>2.3.1.6</w:t>
+      </w:r>
+      <w:r>
+        <w:rPr>
+          <w:rFonts w:asciiTheme="minorHAnsi" w:hAnsiTheme="minorHAnsi"/>
+          <w:noProof/>
+          <w:sz w:val="22"/>
+          <w:szCs w:val="22"/>
+          <w:lang w:val="es-CO" w:eastAsia="es-CO"/>
+        </w:rPr>
+        <w:tab/>
+      </w:r>
+      <w:r>
+        <w:rPr>
+          <w:rFonts w:asciiTheme="minorHAnsi" w:hAnsiTheme="minorHAnsi"/>
+          <w:noProof/>
+          <w:sz w:val="22"/>
+          <w:szCs w:val="22"/>
+          <w:lang w:val="es-CO" w:eastAsia="es-CO"/>
+        </w:rPr>
+        <w:t>Diagrama d</w:t>
+      </w:r>
+      <w:r>
+        <w:rPr>
+          <w:noProof/>
+          <w:lang w:val="es-CO"/>
+        </w:rPr>
+        <w:t>e las Herramientas y frameworks</w:t>
+      </w:r>
+      <w:r>
+        <w:rPr>
+          <w:noProof/>
+        </w:rPr>
+        <w:tab/>
+      </w:r>
+      <w:r>
+        <w:rPr>
+          <w:noProof/>
+        </w:rPr>
+        <w:t>7</w:t>
       </w:r>
     </w:p>
     <w:p>
@@ -3211,65 +2582,39 @@
           <w:tab w:val="right" w:pos="7694"/>
         </w:tabs>
         <w:rPr>
-          <w:rFonts w:asciiTheme="minorHAnsi" w:hAnsiTheme="minorHAnsi"/>
-          <w:noProof/>
-          <w:sz w:val="22"/>
-          <w:szCs w:val="22"/>
-          <w:lang w:val="es-CO" w:eastAsia="es-CO"/>
-        </w:rPr>
-      </w:pPr>
-      <w:r>
-        <w:rPr>
-          <w:noProof/>
-          <w:lang w:val="es-CO"/>
-        </w:rPr>
-        <w:t>2.3.8</w:t>
-      </w:r>
-      <w:r>
-        <w:rPr>
-          <w:rFonts w:asciiTheme="minorHAnsi" w:hAnsiTheme="minorHAnsi"/>
-          <w:noProof/>
-          <w:sz w:val="22"/>
-          <w:szCs w:val="22"/>
-          <w:lang w:val="es-CO" w:eastAsia="es-CO"/>
-        </w:rPr>
-        <w:tab/>
-      </w:r>
-      <w:r>
-        <w:rPr>
-          <w:noProof/>
-          <w:lang w:val="es-CO"/>
-        </w:rPr>
-        <w:t>De las Herramientas y frameworks</w:t>
-      </w:r>
-      <w:r>
-        <w:rPr>
-          <w:noProof/>
-        </w:rPr>
-        <w:tab/>
-      </w:r>
-      <w:r>
-        <w:rPr>
-          <w:noProof/>
-        </w:rPr>
-        <w:fldChar w:fldCharType="begin"/>
-      </w:r>
-      <w:r>
-        <w:rPr>
-          <w:noProof/>
-        </w:rPr>
-        <w:instrText xml:space="preserve"> PAGEREF _Toc480662251 \h </w:instrText>
-      </w:r>
-      <w:r>
-        <w:rPr>
-          <w:noProof/>
-        </w:rPr>
-      </w:r>
-      <w:r>
-        <w:rPr>
-          <w:noProof/>
-        </w:rPr>
-        <w:fldChar w:fldCharType="separate"/>
+          <w:noProof/>
+        </w:rPr>
+      </w:pPr>
+      <w:r>
+        <w:rPr>
+          <w:noProof/>
+          <w:lang w:val="es-CO"/>
+        </w:rPr>
+        <w:lastRenderedPageBreak/>
+        <w:t>2.3.2</w:t>
+      </w:r>
+      <w:r>
+        <w:rPr>
+          <w:rFonts w:asciiTheme="minorHAnsi" w:hAnsiTheme="minorHAnsi"/>
+          <w:noProof/>
+          <w:sz w:val="22"/>
+          <w:szCs w:val="22"/>
+          <w:lang w:val="es-CO" w:eastAsia="es-CO"/>
+        </w:rPr>
+        <w:tab/>
+      </w:r>
+      <w:r>
+        <w:rPr>
+          <w:noProof/>
+          <w:lang w:val="es-CO"/>
+        </w:rPr>
+        <w:t>Patrones de diseño</w:t>
+      </w:r>
+      <w:r>
+        <w:rPr>
+          <w:noProof/>
+        </w:rPr>
+        <w:tab/>
       </w:r>
       <w:r>
         <w:rPr>
@@ -3277,11 +2622,89 @@
         </w:rPr>
         <w:t>8</w:t>
       </w:r>
-      <w:r>
-        <w:rPr>
-          <w:noProof/>
-        </w:rPr>
-        <w:fldChar w:fldCharType="end"/>
+    </w:p>
+    <w:p>
+      <w:pPr>
+        <w:pStyle w:val="TDC3"/>
+        <w:tabs>
+          <w:tab w:val="left" w:pos="1100"/>
+          <w:tab w:val="right" w:pos="7694"/>
+        </w:tabs>
+        <w:rPr>
+          <w:noProof/>
+        </w:rPr>
+      </w:pPr>
+      <w:r>
+        <w:rPr>
+          <w:noProof/>
+        </w:rPr>
+        <w:t>2.3.2.1</w:t>
+      </w:r>
+      <w:r>
+        <w:rPr>
+          <w:noProof/>
+        </w:rPr>
+        <w:tab/>
+      </w:r>
+      <w:r>
+        <w:rPr>
+          <w:noProof/>
+        </w:rPr>
+        <w:t>Explicacion</w:t>
+      </w:r>
+      <w:r>
+        <w:rPr>
+          <w:noProof/>
+        </w:rPr>
+        <w:tab/>
+      </w:r>
+      <w:r>
+        <w:rPr>
+          <w:noProof/>
+        </w:rPr>
+        <w:t>8</w:t>
+      </w:r>
+    </w:p>
+    <w:p>
+      <w:pPr>
+        <w:pStyle w:val="TDC3"/>
+        <w:tabs>
+          <w:tab w:val="left" w:pos="1100"/>
+          <w:tab w:val="right" w:pos="7694"/>
+        </w:tabs>
+        <w:rPr>
+          <w:noProof/>
+        </w:rPr>
+      </w:pPr>
+      <w:r>
+        <w:rPr>
+          <w:noProof/>
+        </w:rPr>
+        <w:t>2.3.2.2</w:t>
+      </w:r>
+      <w:r>
+        <w:rPr>
+          <w:noProof/>
+        </w:rPr>
+        <w:tab/>
+      </w:r>
+      <w:r>
+        <w:rPr>
+          <w:noProof/>
+        </w:rPr>
+        <w:t>Diagrama UML de patrones</w:t>
+      </w:r>
+      <w:r>
+        <w:rPr>
+          <w:noProof/>
+        </w:rPr>
+        <w:tab/>
+      </w:r>
+      <w:r>
+        <w:rPr>
+          <w:noProof/>
+        </w:rPr>
+        <w:t>8</w:t>
       </w:r>
     </w:p>
     <w:p>
@@ -3484,10 +2907,20 @@
       </w:r>
       <w:r>
         <w:rPr>
-          <w:noProof/>
-          <w:lang w:val="es-CO"/>
-        </w:rPr>
-        <w:t>documentación</w:t>
+          <w:rFonts w:asciiTheme="minorHAnsi" w:hAnsiTheme="minorHAnsi"/>
+          <w:noProof/>
+          <w:sz w:val="22"/>
+          <w:szCs w:val="22"/>
+          <w:lang w:val="es-CO" w:eastAsia="es-CO"/>
+        </w:rPr>
+        <w:t>D</w:t>
+      </w:r>
+      <w:r>
+        <w:rPr>
+          <w:noProof/>
+          <w:lang w:val="es-CO"/>
+        </w:rPr>
+        <w:t>ocumentación</w:t>
       </w:r>
       <w:r>
         <w:rPr>
@@ -3634,7 +3067,6 @@
           <w:noProof/>
           <w:lang w:val="es-CO"/>
         </w:rPr>
-        <w:lastRenderedPageBreak/>
         <w:t>2.5</w:t>
       </w:r>
       <w:r>
@@ -3735,7 +3167,7 @@
           <w:noProof/>
           <w:lang w:val="es-CO"/>
         </w:rPr>
-        <w:t>Documentación del Código fuente.</w:t>
+        <w:t>Plan de pruebas</w:t>
       </w:r>
       <w:r>
         <w:rPr>
@@ -3816,7 +3248,7 @@
           <w:noProof/>
           <w:lang w:val="es-CO"/>
         </w:rPr>
-        <w:t>Plan de pruebas</w:t>
+        <w:t xml:space="preserve">Pruebas unitarias </w:t>
       </w:r>
       <w:r>
         <w:rPr>
@@ -3897,7 +3329,7 @@
           <w:noProof/>
           <w:lang w:val="es-CO"/>
         </w:rPr>
-        <w:t>Pruebas- unitarias</w:t>
+        <w:t>Documentacion del codigo fuente</w:t>
       </w:r>
       <w:r>
         <w:rPr>
@@ -4241,10 +3673,9 @@
         <w:pStyle w:val="Ttulo1"/>
       </w:pPr>
       <w:r>
-        <w:lastRenderedPageBreak/>
         <w:t>SERVICIOS AL ESTUDIANTE - POLI BOOKING</w:t>
       </w:r>
-      <w:bookmarkStart w:id="1" w:name="_Toc480662219"/>
+      <w:bookmarkStart w:id="2" w:name="_Toc480662219"/>
     </w:p>
     <w:p>
       <w:pPr>
@@ -4267,8 +3698,8 @@
         </w:rPr>
         <w:t>Implementación</w:t>
       </w:r>
-      <w:bookmarkStart w:id="2" w:name="_Toc480662220"/>
-      <w:bookmarkEnd w:id="1"/>
+      <w:bookmarkStart w:id="3" w:name="_Toc480662220"/>
+      <w:bookmarkEnd w:id="2"/>
       <w:proofErr w:type="gramEnd"/>
     </w:p>
     <w:p>
@@ -4312,7 +3743,7 @@
         </w:rPr>
         <w:t>)</w:t>
       </w:r>
-      <w:bookmarkEnd w:id="2"/>
+      <w:bookmarkEnd w:id="3"/>
     </w:p>
     <w:p>
       <w:r>
@@ -4367,7 +3798,7 @@
         </w:numPr>
       </w:pPr>
       <w:r>
-        <w:t>IA básica (seguimiento y ataque)</w:t>
+        <w:t>Creación de héroe</w:t>
       </w:r>
     </w:p>
     <w:p>
@@ -4379,7 +3810,7 @@
         </w:numPr>
       </w:pPr>
       <w:r>
-        <w:t>Animaciones básicas</w:t>
+        <w:t>Selección de héroe</w:t>
       </w:r>
     </w:p>
     <w:p>
@@ -4391,7 +3822,7 @@
         </w:numPr>
       </w:pPr>
       <w:r>
-        <w:t>Interacción básica con NPC</w:t>
+        <w:t xml:space="preserve">Inventario </w:t>
       </w:r>
     </w:p>
     <w:p>
@@ -4401,7 +3832,7 @@
           <w:lang w:val="es-CO"/>
         </w:rPr>
       </w:pPr>
-      <w:bookmarkStart w:id="3" w:name="_Toc480662221"/>
+      <w:bookmarkStart w:id="4" w:name="_Toc480662221"/>
       <w:r>
         <w:rPr>
           <w:lang w:val="es-CO"/>
@@ -4414,7 +3845,7 @@
         </w:rPr>
         <w:t>Coherencia diseño (arquitectura y patrones)</w:t>
       </w:r>
-      <w:bookmarkEnd w:id="3"/>
+      <w:bookmarkEnd w:id="4"/>
     </w:p>
     <w:p>
       <w:pPr>
@@ -4440,7 +3871,7 @@
         </w:rPr>
         <w:t xml:space="preserve"> lo especificado.</w:t>
       </w:r>
-      <w:bookmarkStart w:id="4" w:name="_Toc480662222"/>
+      <w:bookmarkStart w:id="5" w:name="_Toc480662222"/>
     </w:p>
     <w:p>
       <w:pPr>
@@ -4461,7 +3892,7 @@
         </w:rPr>
         <w:t>Presentación</w:t>
       </w:r>
-      <w:bookmarkEnd w:id="4"/>
+      <w:bookmarkEnd w:id="5"/>
     </w:p>
     <w:p>
       <w:pPr>
@@ -4470,7 +3901,7 @@
           <w:lang w:val="es-CO"/>
         </w:rPr>
       </w:pPr>
-      <w:bookmarkStart w:id="5" w:name="_Toc480662223"/>
+      <w:bookmarkStart w:id="6" w:name="_Toc480662223"/>
       <w:r>
         <w:rPr>
           <w:lang w:val="es-CO"/>
@@ -4483,7 +3914,7 @@
         </w:rPr>
         <w:t>Despliegue de la solución servidor público</w:t>
       </w:r>
-      <w:bookmarkEnd w:id="5"/>
+      <w:bookmarkEnd w:id="6"/>
     </w:p>
     <w:p>
       <w:pPr>
@@ -4511,7 +3942,7 @@
           <w:lang w:val="es-CO"/>
         </w:rPr>
       </w:pPr>
-      <w:bookmarkStart w:id="6" w:name="_Toc480662224"/>
+      <w:bookmarkStart w:id="7" w:name="_Toc480662224"/>
       <w:r>
         <w:rPr>
           <w:lang w:val="es-CO"/>
@@ -4538,21 +3969,19 @@
         </w:rPr>
         <w:t xml:space="preserve"> (</w:t>
       </w:r>
-      <w:proofErr w:type="gramStart"/>
-      <w:r>
-        <w:rPr>
-          <w:lang w:val="es-CO"/>
-        </w:rPr>
-        <w:t>compatibilidad móviles</w:t>
-      </w:r>
-      <w:proofErr w:type="gramEnd"/>
+      <w:r>
+        <w:rPr>
+          <w:lang w:val="es-CO"/>
+        </w:rPr>
+        <w:t>compatibilidad móvil</w:t>
+      </w:r>
       <w:r>
         <w:rPr>
           <w:lang w:val="es-CO"/>
         </w:rPr>
         <w:t>)</w:t>
       </w:r>
-      <w:bookmarkEnd w:id="6"/>
+      <w:bookmarkEnd w:id="7"/>
     </w:p>
     <w:p>
       <w:pPr>
@@ -4573,7 +4002,7 @@
         </w:rPr>
         <w:t>responsive</w:t>
       </w:r>
-      <w:bookmarkStart w:id="7" w:name="_Toc480662225"/>
+      <w:bookmarkStart w:id="8" w:name="_Toc480662225"/>
       <w:proofErr w:type="spellEnd"/>
     </w:p>
     <w:p>
@@ -4595,7 +4024,7 @@
         </w:rPr>
         <w:t>Manejo de repositorios Informes de actividad</w:t>
       </w:r>
-      <w:bookmarkEnd w:id="7"/>
+      <w:bookmarkEnd w:id="8"/>
     </w:p>
     <w:p>
       <w:pPr>
@@ -4713,7 +4142,7 @@
           <w:lang w:val="es-CO"/>
         </w:rPr>
       </w:pPr>
-      <w:bookmarkStart w:id="8" w:name="_Toc480662226"/>
+      <w:bookmarkStart w:id="9" w:name="_Toc480662226"/>
       <w:r>
         <w:rPr>
           <w:lang w:val="es-CO"/>
@@ -4727,7 +4156,7 @@
         </w:rPr>
         <w:t>Documentación</w:t>
       </w:r>
-      <w:bookmarkEnd w:id="8"/>
+      <w:bookmarkEnd w:id="9"/>
       <w:proofErr w:type="gramEnd"/>
     </w:p>
     <w:p>
@@ -4749,14 +4178,14 @@
           <w:lang w:val="es-CO"/>
         </w:rPr>
       </w:pPr>
-      <w:bookmarkStart w:id="9" w:name="_Toc480662227"/>
+      <w:bookmarkStart w:id="10" w:name="_Toc480662227"/>
       <w:r>
         <w:rPr>
           <w:lang w:val="es-CO"/>
         </w:rPr>
         <w:t>2.1 Requerimientos</w:t>
       </w:r>
-      <w:bookmarkEnd w:id="9"/>
+      <w:bookmarkEnd w:id="10"/>
     </w:p>
     <w:p>
       <w:pPr>
@@ -4811,7 +4240,7 @@
           <w:lang w:val="es-CO"/>
         </w:rPr>
       </w:pPr>
-      <w:bookmarkStart w:id="10" w:name="_Toc480662229"/>
+      <w:bookmarkStart w:id="11" w:name="_Toc480662229"/>
       <w:r>
         <w:rPr>
           <w:lang w:val="es-CO"/>
@@ -4830,7 +4259,7 @@
         </w:rPr>
         <w:t>Objetivos SMART (general y especifico)</w:t>
       </w:r>
-      <w:bookmarkEnd w:id="10"/>
+      <w:bookmarkEnd w:id="11"/>
     </w:p>
     <w:p>
       <w:pPr>
@@ -4908,7 +4337,7 @@
           <w:lang w:val="es-CO"/>
         </w:rPr>
       </w:pPr>
-      <w:bookmarkStart w:id="11" w:name="_Toc480662228"/>
+      <w:bookmarkStart w:id="12" w:name="_Toc480662228"/>
       <w:r>
         <w:rPr>
           <w:lang w:val="es-CO"/>
@@ -4935,7 +4364,7 @@
         </w:rPr>
         <w:t>)</w:t>
       </w:r>
-      <w:bookmarkEnd w:id="11"/>
+      <w:bookmarkEnd w:id="12"/>
     </w:p>
     <w:p>
       <w:pPr>
@@ -5044,7 +4473,7 @@
           <w:lang w:val="es-CO"/>
         </w:rPr>
       </w:pPr>
-      <w:bookmarkStart w:id="12" w:name="_Toc480662230"/>
+      <w:bookmarkStart w:id="13" w:name="_Toc480662230"/>
       <w:r>
         <w:rPr>
           <w:lang w:val="es-CO"/>
@@ -5075,7 +4504,7 @@
         </w:rPr>
         <w:t>(deseable IEE 830)</w:t>
       </w:r>
-      <w:bookmarkEnd w:id="12"/>
+      <w:bookmarkEnd w:id="13"/>
     </w:p>
     <w:p>
       <w:pPr>
@@ -5120,7 +4549,7 @@
           <w:lang w:val="es-CO"/>
         </w:rPr>
       </w:pPr>
-      <w:bookmarkStart w:id="13" w:name="_Toc480662231"/>
+      <w:bookmarkStart w:id="14" w:name="_Toc480662231"/>
       <w:r>
         <w:rPr>
           <w:lang w:val="es-CO"/>
@@ -5139,7 +4568,7 @@
         </w:rPr>
         <w:t>Modelado de casos de Uso + fichas</w:t>
       </w:r>
-      <w:bookmarkEnd w:id="13"/>
+      <w:bookmarkEnd w:id="14"/>
     </w:p>
     <w:p>
       <w:pPr>
@@ -5170,7 +4599,39 @@
           <w:color w:val="24292E"/>
           <w:shd w:val="clear" w:color="auto" w:fill="FFFFFF"/>
         </w:rPr>
-        <w:t>. Modelado de casos de uso + fichas.png</w:t>
+        <w:t>. Modelado de casos de uso.png</w:t>
+      </w:r>
+    </w:p>
+    <w:p>
+      <w:pPr>
+        <w:rPr>
+          <w:rStyle w:val="Textoennegrita"/>
+          <w:rFonts w:ascii="Segoe UI" w:hAnsi="Segoe UI" w:cs="Segoe UI"/>
+          <w:color w:val="24292E"/>
+          <w:shd w:val="clear" w:color="auto" w:fill="FFFFFF"/>
+        </w:rPr>
+      </w:pPr>
+      <w:r>
+        <w:rPr>
+          <w:lang w:val="es-CO"/>
+        </w:rPr>
+        <w:t xml:space="preserve">Ver </w:t>
+      </w:r>
+      <w:r>
+        <w:rPr>
+          <w:b/>
+          <w:lang w:val="es-CO"/>
+        </w:rPr>
+        <w:t>8</w:t>
+      </w:r>
+      <w:r>
+        <w:rPr>
+          <w:rStyle w:val="Textoennegrita"/>
+          <w:rFonts w:ascii="Segoe UI" w:hAnsi="Segoe UI" w:cs="Segoe UI"/>
+          <w:color w:val="24292E"/>
+          <w:shd w:val="clear" w:color="auto" w:fill="FFFFFF"/>
+        </w:rPr>
+        <w:t>.1 Modelado de casos de uso + fichas.pdf</w:t>
       </w:r>
     </w:p>
     <w:p>
@@ -5185,8 +4646,8 @@
           <w:lang w:val="es-CO"/>
         </w:rPr>
       </w:pPr>
-      <w:bookmarkStart w:id="14" w:name="_Toc480662232"/>
-      <w:bookmarkStart w:id="15" w:name="_Toc480662234"/>
+      <w:bookmarkStart w:id="15" w:name="_Toc480662232"/>
+      <w:bookmarkStart w:id="16" w:name="_Toc480662234"/>
       <w:r>
         <w:rPr>
           <w:lang w:val="es-CO"/>
@@ -5199,7 +4660,7 @@
         </w:rPr>
         <w:t>Diagramas de clases</w:t>
       </w:r>
-      <w:bookmarkEnd w:id="14"/>
+      <w:bookmarkEnd w:id="15"/>
     </w:p>
     <w:p>
       <w:pPr>
@@ -5314,7 +4775,7 @@
         </w:rPr>
         <w:t>Mockups</w:t>
       </w:r>
-      <w:bookmarkEnd w:id="15"/>
+      <w:bookmarkEnd w:id="16"/>
     </w:p>
     <w:p>
       <w:pPr>
@@ -5350,6 +4811,25 @@
     </w:p>
     <w:p>
       <w:pPr>
+        <w:tabs>
+          <w:tab w:val="left" w:pos="3405"/>
+        </w:tabs>
+        <w:rPr>
+          <w:lang w:val="es-CO"/>
+        </w:rPr>
+      </w:pPr>
+      <w:r>
+        <w:rPr>
+          <w:lang w:val="es-CO"/>
+        </w:rPr>
+        <w:tab/>
+      </w:r>
+    </w:p>
+    <w:p>
+      <w:pPr>
+        <w:tabs>
+          <w:tab w:val="left" w:pos="3405"/>
+        </w:tabs>
         <w:rPr>
           <w:lang w:val="es-CO"/>
         </w:rPr>
@@ -5362,11 +4842,12 @@
           <w:lang w:val="es-CO"/>
         </w:rPr>
       </w:pPr>
-      <w:bookmarkStart w:id="16" w:name="_Toc480662236"/>
-      <w:r>
-        <w:rPr>
-          <w:lang w:val="es-CO"/>
-        </w:rPr>
+      <w:bookmarkStart w:id="17" w:name="_Toc480662236"/>
+      <w:r>
+        <w:rPr>
+          <w:lang w:val="es-CO"/>
+        </w:rPr>
+        <w:lastRenderedPageBreak/>
         <w:t xml:space="preserve">2.2 </w:t>
       </w:r>
       <w:r>
@@ -5375,7 +4856,7 @@
         </w:rPr>
         <w:t>Planeación</w:t>
       </w:r>
-      <w:bookmarkEnd w:id="16"/>
+      <w:bookmarkEnd w:id="17"/>
     </w:p>
     <w:p>
       <w:pPr>
@@ -5396,15 +4877,14 @@
           <w:lang w:val="es-CO"/>
         </w:rPr>
       </w:pPr>
-      <w:bookmarkStart w:id="17" w:name="_Toc480662237"/>
-      <w:r>
-        <w:rPr>
-          <w:lang w:val="es-CO"/>
-        </w:rPr>
-        <w:lastRenderedPageBreak/>
+      <w:bookmarkStart w:id="18" w:name="_Toc480662237"/>
+      <w:r>
+        <w:rPr>
+          <w:lang w:val="es-CO"/>
+        </w:rPr>
         <w:t>2.</w:t>
       </w:r>
-      <w:bookmarkEnd w:id="17"/>
+      <w:bookmarkEnd w:id="18"/>
       <w:r>
         <w:rPr>
           <w:lang w:val="es-CO"/>
@@ -5441,7 +4921,7 @@
           <w:lang w:val="en-US"/>
         </w:rPr>
       </w:pPr>
-      <w:bookmarkStart w:id="18" w:name="_Toc480662239"/>
+      <w:bookmarkStart w:id="19" w:name="_Toc480662239"/>
       <w:r>
         <w:rPr>
           <w:lang w:val="en-US"/>
@@ -5462,7 +4942,7 @@
         </w:rPr>
         <w:t>.</w:t>
       </w:r>
-      <w:bookmarkEnd w:id="18"/>
+      <w:bookmarkEnd w:id="19"/>
     </w:p>
     <w:p>
       <w:pPr>
@@ -5519,14 +4999,14 @@
           <w:lang w:val="en-US"/>
         </w:rPr>
       </w:pPr>
-      <w:bookmarkStart w:id="19" w:name="_Toc480662240"/>
+      <w:bookmarkStart w:id="20" w:name="_Toc480662240"/>
       <w:r>
         <w:rPr>
           <w:lang w:val="en-US"/>
         </w:rPr>
         <w:t>2.2.3 Release planning</w:t>
       </w:r>
-      <w:bookmarkEnd w:id="19"/>
+      <w:bookmarkEnd w:id="20"/>
     </w:p>
     <w:p>
       <w:pPr>
@@ -5574,7 +5054,7 @@
           <w:lang w:val="es-CO"/>
         </w:rPr>
       </w:pPr>
-      <w:bookmarkStart w:id="20" w:name="_Toc480662241"/>
+      <w:bookmarkStart w:id="21" w:name="_Toc480662241"/>
       <w:r>
         <w:rPr>
           <w:lang w:val="es-CO"/>
@@ -5587,7 +5067,7 @@
         </w:rPr>
         <w:t>Estimación por puntos de función.</w:t>
       </w:r>
-      <w:bookmarkEnd w:id="20"/>
+      <w:bookmarkEnd w:id="21"/>
     </w:p>
     <w:p>
       <w:pPr>
@@ -5639,16 +5119,20 @@
         <w:rPr>
           <w:lang w:val="es-CO"/>
         </w:rPr>
-        <w:t xml:space="preserve">Perfilado del equipo de </w:t>
-      </w:r>
-      <w:proofErr w:type="spellStart"/>
-      <w:r>
-        <w:rPr>
-          <w:lang w:val="es-CO"/>
-        </w:rPr>
-        <w:t>trabao</w:t>
-      </w:r>
-      <w:proofErr w:type="spellEnd"/>
+        <w:t>Perfilado del equipo de traba</w:t>
+      </w:r>
+      <w:r>
+        <w:rPr>
+          <w:lang w:val="es-CO"/>
+        </w:rPr>
+        <w:t>j</w:t>
+      </w:r>
+      <w:r>
+        <w:rPr>
+          <w:lang w:val="es-CO"/>
+        </w:rPr>
+        <w:t>o</w:t>
+      </w:r>
       <w:r>
         <w:rPr>
           <w:lang w:val="es-CO"/>
@@ -5707,7 +5191,7 @@
           <w:lang w:val="es-CO"/>
         </w:rPr>
       </w:pPr>
-      <w:bookmarkStart w:id="21" w:name="_Toc480662242"/>
+      <w:bookmarkStart w:id="22" w:name="_Toc480662242"/>
       <w:r>
         <w:rPr>
           <w:lang w:val="es-CO"/>
@@ -5740,7 +5224,7 @@
         </w:rPr>
         <w:t>(Reportes de velocidad de código).</w:t>
       </w:r>
-      <w:bookmarkEnd w:id="21"/>
+      <w:bookmarkEnd w:id="22"/>
     </w:p>
     <w:p>
       <w:pPr>
@@ -5762,7 +5246,33 @@
           <w:szCs w:val="24"/>
           <w:lang w:val="es-CO"/>
         </w:rPr>
-        <w:t>6. BurnDown.pdf</w:t>
+        <w:t xml:space="preserve">6. </w:t>
+      </w:r>
+      <w:proofErr w:type="spellStart"/>
+      <w:r>
+        <w:rPr>
+          <w:b/>
+          <w:szCs w:val="24"/>
+          <w:lang w:val="es-CO"/>
+        </w:rPr>
+        <w:t>BurnDown</w:t>
+      </w:r>
+      <w:proofErr w:type="spellEnd"/>
+      <w:r>
+        <w:rPr>
+          <w:b/>
+          <w:szCs w:val="24"/>
+          <w:lang w:val="es-CO"/>
+        </w:rPr>
+        <w:t xml:space="preserve"> chart.</w:t>
+      </w:r>
+      <w:r>
+        <w:rPr>
+          <w:b/>
+          <w:szCs w:val="24"/>
+          <w:lang w:val="es-CO"/>
+        </w:rPr>
+        <w:t>pdf</w:t>
       </w:r>
     </w:p>
     <w:p>
@@ -5784,14 +5294,14 @@
           <w:lang w:val="es-CO"/>
         </w:rPr>
       </w:pPr>
-      <w:bookmarkStart w:id="22" w:name="_Toc480662243"/>
+      <w:bookmarkStart w:id="23" w:name="_Toc480662243"/>
       <w:r>
         <w:rPr>
           <w:lang w:val="es-CO"/>
         </w:rPr>
         <w:t>2.3 Diseño</w:t>
       </w:r>
-      <w:bookmarkEnd w:id="22"/>
+      <w:bookmarkEnd w:id="23"/>
     </w:p>
     <w:p>
       <w:pPr>
@@ -5904,23 +5414,14 @@
         <w:rPr>
           <w:lang w:val="es-CO"/>
         </w:rPr>
-        <w:t>Estilos: Diagrama de capas –diagrama</w:t>
-      </w:r>
-      <w:r>
-        <w:rPr>
-          <w:lang w:val="es-CO"/>
-        </w:rPr>
-        <w:t xml:space="preserve"> c</w:t>
-      </w:r>
-      <w:r>
-        <w:rPr>
-          <w:lang w:val="es-CO"/>
-        </w:rPr>
-        <w:t>omponentes</w:t>
-      </w:r>
-    </w:p>
-    <w:p>
-      <w:pPr>
+        <w:t>Diagrama de capas</w:t>
+      </w:r>
+    </w:p>
+    <w:p>
+      <w:pPr>
+        <w:tabs>
+          <w:tab w:val="left" w:pos="3795"/>
+        </w:tabs>
         <w:rPr>
           <w:rStyle w:val="Textoennegrita"/>
           <w:rFonts w:ascii="Segoe UI" w:hAnsi="Segoe UI" w:cs="Segoe UI"/>
@@ -5942,6 +5443,29 @@
           <w:shd w:val="clear" w:color="auto" w:fill="FFFFFF"/>
         </w:rPr>
         <w:t>2. Diagrama de capas.png</w:t>
+      </w:r>
+      <w:r>
+        <w:rPr>
+          <w:rStyle w:val="Textoennegrita"/>
+          <w:rFonts w:ascii="Segoe UI" w:hAnsi="Segoe UI" w:cs="Segoe UI"/>
+          <w:color w:val="24292E"/>
+          <w:shd w:val="clear" w:color="auto" w:fill="FFFFFF"/>
+        </w:rPr>
+        <w:tab/>
+      </w:r>
+    </w:p>
+    <w:p>
+      <w:pPr>
+        <w:pStyle w:val="Ttulo4"/>
+        <w:rPr>
+          <w:lang w:val="es-CO"/>
+        </w:rPr>
+      </w:pPr>
+      <w:r>
+        <w:rPr>
+          <w:lang w:val="es-CO"/>
+        </w:rPr>
+        <w:t xml:space="preserve">2.3.1.2 Diagrama de capas </w:t>
       </w:r>
     </w:p>
     <w:p>
@@ -6069,7 +5593,7 @@
           <w:shd w:val="clear" w:color="auto" w:fill="FFFFFF"/>
         </w:rPr>
       </w:pPr>
-      <w:bookmarkStart w:id="23" w:name="_Toc480662251"/>
+      <w:bookmarkStart w:id="24" w:name="_Toc480662251"/>
       <w:r>
         <w:rPr>
           <w:lang w:val="es-CO"/>
@@ -6134,7 +5658,7 @@
         </w:rPr>
         <w:t>frameworks</w:t>
       </w:r>
-      <w:bookmarkEnd w:id="23"/>
+      <w:bookmarkEnd w:id="24"/>
       <w:proofErr w:type="spellEnd"/>
     </w:p>
     <w:p>
@@ -6168,9 +5692,8 @@
           <w:color w:val="24292E"/>
           <w:shd w:val="clear" w:color="auto" w:fill="FFFFFF"/>
         </w:rPr>
-        <w:t xml:space="preserve"> Arquitectura de las herramientas y </w:t>
-      </w:r>
-      <w:proofErr w:type="spellStart"/>
+        <w:t xml:space="preserve"> Arquitectura de las herramientas y frameworks.</w:t>
+      </w:r>
       <w:r>
         <w:rPr>
           <w:rStyle w:val="Textoennegrita"/>
@@ -6178,37 +5701,28 @@
           <w:color w:val="24292E"/>
           <w:shd w:val="clear" w:color="auto" w:fill="FFFFFF"/>
         </w:rPr>
-        <w:t>frameworks</w:t>
-      </w:r>
-      <w:proofErr w:type="spellEnd"/>
-      <w:r>
+        <w:t>pdf</w:t>
+      </w:r>
+    </w:p>
+    <w:p>
+      <w:pPr>
         <w:rPr>
           <w:rStyle w:val="Textoennegrita"/>
           <w:rFonts w:ascii="Segoe UI" w:hAnsi="Segoe UI" w:cs="Segoe UI"/>
           <w:color w:val="24292E"/>
           <w:shd w:val="clear" w:color="auto" w:fill="FFFFFF"/>
         </w:rPr>
-        <w:t>.</w:t>
-      </w:r>
-    </w:p>
-    <w:p>
-      <w:pPr>
-        <w:rPr>
-          <w:rStyle w:val="Textoennegrita"/>
-          <w:rFonts w:ascii="Segoe UI" w:hAnsi="Segoe UI" w:cs="Segoe UI"/>
-          <w:color w:val="24292E"/>
+      </w:pPr>
+    </w:p>
+    <w:p>
+      <w:pPr>
+        <w:pStyle w:val="Ttulo3"/>
+      </w:pPr>
+      <w:r>
+        <w:rPr>
           <w:shd w:val="clear" w:color="auto" w:fill="FFFFFF"/>
         </w:rPr>
-      </w:pPr>
-    </w:p>
-    <w:p>
-      <w:pPr>
-        <w:pStyle w:val="Ttulo3"/>
-      </w:pPr>
-      <w:r>
-        <w:rPr>
-          <w:shd w:val="clear" w:color="auto" w:fill="FFFFFF"/>
-        </w:rPr>
+        <w:lastRenderedPageBreak/>
         <w:t>2.3.2 Patrones de diseño</w:t>
       </w:r>
     </w:p>
@@ -6259,7 +5773,6 @@
         <w:pStyle w:val="Ttulo4"/>
       </w:pPr>
       <w:r>
-        <w:lastRenderedPageBreak/>
         <w:t>2.3.2.2 Diagrama UML de patrones</w:t>
       </w:r>
     </w:p>
@@ -6328,7 +5841,7 @@
           <w:lang w:val="es-CO"/>
         </w:rPr>
       </w:pPr>
-      <w:bookmarkStart w:id="24" w:name="_Toc480662252"/>
+      <w:bookmarkStart w:id="25" w:name="_Toc480662252"/>
       <w:r>
         <w:rPr>
           <w:lang w:val="es-CO"/>
@@ -6341,7 +5854,7 @@
         </w:rPr>
         <w:t>Implementación</w:t>
       </w:r>
-      <w:bookmarkEnd w:id="24"/>
+      <w:bookmarkEnd w:id="25"/>
     </w:p>
     <w:p>
       <w:pPr>
@@ -6362,7 +5875,7 @@
           <w:lang w:val="es-CO"/>
         </w:rPr>
       </w:pPr>
-      <w:bookmarkStart w:id="25" w:name="_Toc480662255"/>
+      <w:bookmarkStart w:id="26" w:name="_Toc480662255"/>
       <w:r>
         <w:rPr>
           <w:lang w:val="es-CO"/>
@@ -6375,7 +5888,7 @@
         </w:rPr>
         <w:t>.</w:t>
       </w:r>
-      <w:bookmarkEnd w:id="25"/>
+      <w:bookmarkEnd w:id="26"/>
     </w:p>
     <w:p>
       <w:pPr>
@@ -6487,7 +6000,7 @@
           <w:lang w:val="es-CO"/>
         </w:rPr>
       </w:pPr>
-      <w:bookmarkStart w:id="26" w:name="_Toc480662256"/>
+      <w:bookmarkStart w:id="27" w:name="_Toc480662256"/>
       <w:r>
         <w:rPr>
           <w:lang w:val="es-CO"/>
@@ -6500,7 +6013,7 @@
         </w:rPr>
         <w:t>Pruebas</w:t>
       </w:r>
-      <w:bookmarkEnd w:id="26"/>
+      <w:bookmarkEnd w:id="27"/>
     </w:p>
     <w:p>
       <w:pPr>
@@ -6521,7 +6034,7 @@
           <w:lang w:val="es-CO"/>
         </w:rPr>
       </w:pPr>
-      <w:bookmarkStart w:id="27" w:name="_Toc480662260"/>
+      <w:bookmarkStart w:id="28" w:name="_Toc480662260"/>
       <w:r>
         <w:rPr>
           <w:lang w:val="es-CO"/>
@@ -6585,7 +6098,10 @@
         <w:pStyle w:val="Ttulo3"/>
       </w:pPr>
       <w:r>
-        <w:t>2.5.2 Pruebas (unitarias-integración-carga estrés).</w:t>
+        <w:t>2.5.2 Pruebas unitarias</w:t>
+      </w:r>
+      <w:r>
+        <w:t>.</w:t>
       </w:r>
     </w:p>
     <w:p>
@@ -6653,8 +6169,6 @@
         </w:rPr>
         <w:t>//</w:t>
       </w:r>
-      <w:bookmarkStart w:id="28" w:name="_GoBack"/>
-      <w:bookmarkEnd w:id="28"/>
     </w:p>
     <w:p>
       <w:pPr>
@@ -6680,7 +6194,7 @@
         </w:rPr>
         <w:t>Logs de pruebas</w:t>
       </w:r>
-      <w:bookmarkEnd w:id="27"/>
+      <w:bookmarkEnd w:id="28"/>
       <w:r>
         <w:rPr>
           <w:lang w:val="es-CO"/>

</xml_diff>

<commit_message>
Informes de registro de trabajo
</commit_message>
<xml_diff>
--- a/Documentacion/Documentacion Pacto de HonoRPG.docx
+++ b/Documentacion/Documentacion Pacto de HonoRPG.docx
@@ -7,7 +7,6 @@
         <w:pStyle w:val="Ttulo1"/>
         <w:jc w:val="center"/>
       </w:pPr>
-      <w:bookmarkStart w:id="0" w:name="_Hlk510798842"/>
       <w:r>
         <w:t>INGENIERÍA DEL SOFTWARE II</w:t>
       </w:r>
@@ -159,25 +158,7 @@
           <w:szCs w:val="24"/>
           <w:lang w:val="es-ES"/>
         </w:rPr>
-        <w:t xml:space="preserve">GARCIA </w:t>
-      </w:r>
-      <w:proofErr w:type="spellStart"/>
-      <w:r>
-        <w:rPr>
-          <w:sz w:val="24"/>
-          <w:szCs w:val="24"/>
-          <w:lang w:val="es-ES"/>
-        </w:rPr>
-        <w:t>GARCIA</w:t>
-      </w:r>
-      <w:proofErr w:type="spellEnd"/>
-      <w:r>
-        <w:rPr>
-          <w:sz w:val="24"/>
-          <w:szCs w:val="24"/>
-          <w:lang w:val="es-ES"/>
-        </w:rPr>
-        <w:t xml:space="preserve"> SANTIAGO</w:t>
+        <w:t>GARCIA GARCIA SANTIAGO</w:t>
       </w:r>
       <w:r>
         <w:rPr>
@@ -275,10 +256,7 @@
         <w:jc w:val="center"/>
       </w:pPr>
       <w:r>
-        <w:t xml:space="preserve">SEGUNDA ENTREGA </w:t>
-      </w:r>
-      <w:r>
-        <w:t>PROYECTO DE AULA</w:t>
+        <w:t>SEGUNDA ENTREGA DE PROYECTO DE AULA</w:t>
       </w:r>
     </w:p>
     <w:p>
@@ -494,7 +472,6 @@
         </w:rPr>
       </w:pPr>
     </w:p>
-    <w:bookmarkEnd w:id="0"/>
     <w:p>
       <w:pPr>
         <w:jc w:val="center"/>
@@ -507,12 +484,12 @@
       <w:pPr>
         <w:pStyle w:val="Contenido"/>
       </w:pPr>
-      <w:bookmarkStart w:id="1" w:name="_Toc480662218"/>
+      <w:bookmarkStart w:id="0" w:name="_Toc480662218"/>
       <w:r>
         <w:lastRenderedPageBreak/>
         <w:t>TABLA DE CONTENIDOS</w:t>
       </w:r>
-      <w:bookmarkEnd w:id="1"/>
+      <w:bookmarkEnd w:id="0"/>
     </w:p>
     <w:p>
       <w:pPr>
@@ -3678,7 +3655,7 @@
       <w:r>
         <w:t>SERVICIOS AL ESTUDIANTE - POLI BOOKING</w:t>
       </w:r>
-      <w:bookmarkStart w:id="2" w:name="_Toc480662219"/>
+      <w:bookmarkStart w:id="1" w:name="_Toc480662219"/>
     </w:p>
     <w:p>
       <w:pPr>
@@ -3692,61 +3669,53 @@
         <w:rPr>
           <w:lang w:val="es-CO"/>
         </w:rPr>
-        <w:t xml:space="preserve">1 </w:t>
-      </w:r>
-      <w:proofErr w:type="gramStart"/>
-      <w:r>
-        <w:rPr>
-          <w:lang w:val="es-CO"/>
-        </w:rPr>
-        <w:t>Implementación</w:t>
-      </w:r>
-      <w:bookmarkStart w:id="3" w:name="_Toc480662220"/>
+        <w:t>1 Implementación</w:t>
+      </w:r>
+      <w:bookmarkStart w:id="2" w:name="_Toc480662220"/>
+      <w:bookmarkEnd w:id="1"/>
+    </w:p>
+    <w:p>
+      <w:pPr>
+        <w:rPr>
+          <w:lang w:val="es-CO"/>
+        </w:rPr>
+      </w:pPr>
+    </w:p>
+    <w:p>
+      <w:pPr>
+        <w:pStyle w:val="Ttulo2"/>
+      </w:pPr>
+      <w:r>
+        <w:rPr>
+          <w:lang w:val="es-CO"/>
+        </w:rPr>
+        <w:t>1.1 Funcionamiento (</w:t>
+      </w:r>
+      <w:r>
+        <w:rPr>
+          <w:lang w:val="es-CO"/>
+        </w:rPr>
+        <w:t>Mínimo 3 Funciones especializa</w:t>
+      </w:r>
+      <w:r>
+        <w:rPr>
+          <w:lang w:val="es-CO"/>
+        </w:rPr>
+        <w:t>das para el negocio (Entrega de v</w:t>
+      </w:r>
+      <w:r>
+        <w:rPr>
+          <w:lang w:val="es-CO"/>
+        </w:rPr>
+        <w:t>alor para el negocio)</w:t>
+      </w:r>
+      <w:r>
+        <w:rPr>
+          <w:lang w:val="es-CO"/>
+        </w:rPr>
+        <w:t>)</w:t>
+      </w:r>
       <w:bookmarkEnd w:id="2"/>
-      <w:proofErr w:type="gramEnd"/>
-    </w:p>
-    <w:p>
-      <w:pPr>
-        <w:rPr>
-          <w:lang w:val="es-CO"/>
-        </w:rPr>
-      </w:pPr>
-    </w:p>
-    <w:p>
-      <w:pPr>
-        <w:pStyle w:val="Ttulo2"/>
-      </w:pPr>
-      <w:r>
-        <w:rPr>
-          <w:lang w:val="es-CO"/>
-        </w:rPr>
-        <w:t>1.1 Funcionamiento (</w:t>
-      </w:r>
-      <w:r>
-        <w:rPr>
-          <w:lang w:val="es-CO"/>
-        </w:rPr>
-        <w:t>Mínimo 3 Funciones especializa</w:t>
-      </w:r>
-      <w:r>
-        <w:rPr>
-          <w:lang w:val="es-CO"/>
-        </w:rPr>
-        <w:t>das para el negocio (Entrega de v</w:t>
-      </w:r>
-      <w:r>
-        <w:rPr>
-          <w:lang w:val="es-CO"/>
-        </w:rPr>
-        <w:t>alor para el negocio)</w:t>
-      </w:r>
-      <w:r>
-        <w:rPr>
-          <w:lang w:val="es-CO"/>
-        </w:rPr>
-        <w:t>)</w:t>
-      </w:r>
-      <w:bookmarkEnd w:id="3"/>
     </w:p>
     <w:p>
       <w:r>
@@ -3830,24 +3799,12 @@
     </w:p>
     <w:p>
       <w:pPr>
-        <w:pStyle w:val="Prrafodelista"/>
-        <w:numPr>
-          <w:ilvl w:val="0"/>
-          <w:numId w:val="1"/>
-        </w:numPr>
-      </w:pPr>
-      <w:r>
-        <w:t>Sistema de batalla (sin armas)</w:t>
-      </w:r>
-    </w:p>
-    <w:p>
-      <w:pPr>
         <w:pStyle w:val="Ttulo2"/>
         <w:rPr>
           <w:lang w:val="es-CO"/>
         </w:rPr>
       </w:pPr>
-      <w:bookmarkStart w:id="4" w:name="_Toc480662221"/>
+      <w:bookmarkStart w:id="3" w:name="_Toc480662221"/>
       <w:r>
         <w:rPr>
           <w:lang w:val="es-CO"/>
@@ -3860,74 +3817,127 @@
         </w:rPr>
         <w:t>Coherencia diseño (arquitectura y patrones)</w:t>
       </w:r>
+      <w:bookmarkEnd w:id="3"/>
+    </w:p>
+    <w:p>
+      <w:pPr>
+        <w:rPr>
+          <w:lang w:val="es-CO"/>
+        </w:rPr>
+      </w:pPr>
+      <w:r>
+        <w:rPr>
+          <w:lang w:val="es-CO"/>
+        </w:rPr>
+        <w:t xml:space="preserve">Se ha verificado que todos los diseños se han implementado </w:t>
+      </w:r>
+      <w:r>
+        <w:rPr>
+          <w:lang w:val="es-CO"/>
+        </w:rPr>
+        <w:t>de acuerdo con</w:t>
+      </w:r>
+      <w:r>
+        <w:rPr>
+          <w:lang w:val="es-CO"/>
+        </w:rPr>
+        <w:t xml:space="preserve"> lo especificado.</w:t>
+      </w:r>
+      <w:bookmarkStart w:id="4" w:name="_Toc480662222"/>
+    </w:p>
+    <w:p>
+      <w:pPr>
+        <w:pStyle w:val="Ttulo2"/>
+        <w:rPr>
+          <w:lang w:val="es-CO"/>
+        </w:rPr>
+      </w:pPr>
+      <w:r>
+        <w:rPr>
+          <w:lang w:val="es-CO"/>
+        </w:rPr>
+        <w:t xml:space="preserve">1.3 </w:t>
+      </w:r>
+      <w:r>
+        <w:rPr>
+          <w:lang w:val="es-CO"/>
+        </w:rPr>
+        <w:t>Presentación</w:t>
+      </w:r>
       <w:bookmarkEnd w:id="4"/>
     </w:p>
     <w:p>
       <w:pPr>
-        <w:rPr>
-          <w:lang w:val="es-CO"/>
-        </w:rPr>
-      </w:pPr>
-      <w:r>
-        <w:rPr>
-          <w:lang w:val="es-CO"/>
-        </w:rPr>
-        <w:t xml:space="preserve">Se ha verificado que todos los diseños se han implementado </w:t>
-      </w:r>
-      <w:r>
-        <w:rPr>
-          <w:lang w:val="es-CO"/>
-        </w:rPr>
-        <w:t>de acuerdo con</w:t>
-      </w:r>
-      <w:r>
-        <w:rPr>
-          <w:lang w:val="es-CO"/>
-        </w:rPr>
-        <w:t xml:space="preserve"> lo especificado.</w:t>
-      </w:r>
-      <w:bookmarkStart w:id="5" w:name="_Toc480662222"/>
-    </w:p>
-    <w:p>
-      <w:pPr>
-        <w:pStyle w:val="Ttulo2"/>
-        <w:rPr>
-          <w:lang w:val="es-CO"/>
-        </w:rPr>
-      </w:pPr>
-      <w:r>
-        <w:rPr>
-          <w:lang w:val="es-CO"/>
-        </w:rPr>
-        <w:t xml:space="preserve">1.3 </w:t>
-      </w:r>
-      <w:r>
-        <w:rPr>
-          <w:lang w:val="es-CO"/>
-        </w:rPr>
-        <w:t>Presentación</w:t>
+        <w:pStyle w:val="Ttulo3"/>
+        <w:rPr>
+          <w:lang w:val="es-CO"/>
+        </w:rPr>
+      </w:pPr>
+      <w:bookmarkStart w:id="5" w:name="_Toc480662223"/>
+      <w:r>
+        <w:rPr>
+          <w:lang w:val="es-CO"/>
+        </w:rPr>
+        <w:t xml:space="preserve">1.3.1 </w:t>
+      </w:r>
+      <w:r>
+        <w:rPr>
+          <w:lang w:val="es-CO"/>
+        </w:rPr>
+        <w:t>Despliegue de la solución servidor público</w:t>
       </w:r>
       <w:bookmarkEnd w:id="5"/>
     </w:p>
     <w:p>
       <w:pPr>
+        <w:rPr>
+          <w:lang w:val="es-CO"/>
+        </w:rPr>
+      </w:pPr>
+      <w:r>
+        <w:rPr>
+          <w:lang w:val="es-CO"/>
+        </w:rPr>
+        <w:t xml:space="preserve">La aplicación </w:t>
+      </w:r>
+      <w:r>
+        <w:rPr>
+          <w:lang w:val="es-CO"/>
+        </w:rPr>
+        <w:t>aún no se ha desplegado en servidor publico</w:t>
+      </w:r>
+    </w:p>
+    <w:p>
+      <w:pPr>
         <w:pStyle w:val="Ttulo3"/>
         <w:rPr>
           <w:lang w:val="es-CO"/>
         </w:rPr>
       </w:pPr>
-      <w:bookmarkStart w:id="6" w:name="_Toc480662223"/>
-      <w:r>
-        <w:rPr>
-          <w:lang w:val="es-CO"/>
-        </w:rPr>
-        <w:t xml:space="preserve">1.3.1 </w:t>
-      </w:r>
-      <w:r>
-        <w:rPr>
-          <w:lang w:val="es-CO"/>
-        </w:rPr>
-        <w:t>Despliegue de la solución servidor público</w:t>
+      <w:bookmarkStart w:id="6" w:name="_Toc480662224"/>
+      <w:r>
+        <w:rPr>
+          <w:lang w:val="es-CO"/>
+        </w:rPr>
+        <w:t xml:space="preserve">1.3.2 </w:t>
+      </w:r>
+      <w:r>
+        <w:rPr>
+          <w:lang w:val="es-CO"/>
+        </w:rPr>
+        <w:t>Interface responsive (</w:t>
+      </w:r>
+      <w:r>
+        <w:rPr>
+          <w:lang w:val="es-CO"/>
+        </w:rPr>
+        <w:t>compatibilidad móvil</w:t>
+      </w:r>
+      <w:r>
+        <w:rPr>
+          <w:lang w:val="es-CO"/>
+        </w:rPr>
+        <w:t>)</w:t>
       </w:r>
       <w:bookmarkEnd w:id="6"/>
     </w:p>
@@ -3941,14 +3951,9 @@
         <w:rPr>
           <w:lang w:val="es-CO"/>
         </w:rPr>
-        <w:t xml:space="preserve">La aplicación </w:t>
-      </w:r>
-      <w:r>
-        <w:rPr>
-          <w:lang w:val="es-CO"/>
-        </w:rPr>
-        <w:t>aún no se ha desplegado en servidor publico</w:t>
-      </w:r>
+        <w:t>No se ha verificado que el sitio web es responsive</w:t>
+      </w:r>
+      <w:bookmarkStart w:id="7" w:name="_Toc480662225"/>
     </w:p>
     <w:p>
       <w:pPr>
@@ -3957,107 +3962,19 @@
           <w:lang w:val="es-CO"/>
         </w:rPr>
       </w:pPr>
-      <w:bookmarkStart w:id="7" w:name="_Toc480662224"/>
-      <w:r>
-        <w:rPr>
-          <w:lang w:val="es-CO"/>
-        </w:rPr>
-        <w:t xml:space="preserve">1.3.2 </w:t>
-      </w:r>
-      <w:r>
-        <w:rPr>
-          <w:lang w:val="es-CO"/>
-        </w:rPr>
-        <w:t xml:space="preserve">Interface </w:t>
-      </w:r>
-      <w:proofErr w:type="spellStart"/>
-      <w:r>
-        <w:rPr>
-          <w:lang w:val="es-CO"/>
-        </w:rPr>
-        <w:t>responsive</w:t>
-      </w:r>
-      <w:proofErr w:type="spellEnd"/>
-      <w:r>
-        <w:rPr>
-          <w:lang w:val="es-CO"/>
-        </w:rPr>
-        <w:t xml:space="preserve"> (</w:t>
-      </w:r>
-      <w:r>
-        <w:rPr>
-          <w:lang w:val="es-CO"/>
-        </w:rPr>
-        <w:t>compatibilidad móvil</w:t>
-      </w:r>
-      <w:r>
-        <w:rPr>
-          <w:lang w:val="es-CO"/>
-        </w:rPr>
-        <w:t>)</w:t>
+      <w:r>
+        <w:rPr>
+          <w:lang w:val="es-CO"/>
+        </w:rPr>
+        <w:t xml:space="preserve">1.3.3 </w:t>
+      </w:r>
+      <w:r>
+        <w:rPr>
+          <w:lang w:val="es-CO"/>
+        </w:rPr>
+        <w:t>Manejo de repositorios Informes de actividad</w:t>
       </w:r>
       <w:bookmarkEnd w:id="7"/>
-    </w:p>
-    <w:p>
-      <w:pPr>
-        <w:rPr>
-          <w:lang w:val="es-CO"/>
-        </w:rPr>
-      </w:pPr>
-      <w:r>
-        <w:rPr>
-          <w:lang w:val="es-CO"/>
-        </w:rPr>
-        <w:t>E</w:t>
-      </w:r>
-      <w:r>
-        <w:rPr>
-          <w:lang w:val="es-CO"/>
-        </w:rPr>
-        <w:t>l sitio web</w:t>
-      </w:r>
-      <w:r>
-        <w:rPr>
-          <w:lang w:val="es-CO"/>
-        </w:rPr>
-        <w:t xml:space="preserve"> no</w:t>
-      </w:r>
-      <w:r>
-        <w:rPr>
-          <w:lang w:val="es-CO"/>
-        </w:rPr>
-        <w:t xml:space="preserve"> es </w:t>
-      </w:r>
-      <w:proofErr w:type="spellStart"/>
-      <w:r>
-        <w:rPr>
-          <w:lang w:val="es-CO"/>
-        </w:rPr>
-        <w:t>responsive</w:t>
-      </w:r>
-      <w:bookmarkStart w:id="8" w:name="_Toc480662225"/>
-      <w:proofErr w:type="spellEnd"/>
-    </w:p>
-    <w:p>
-      <w:pPr>
-        <w:pStyle w:val="Ttulo3"/>
-        <w:rPr>
-          <w:lang w:val="es-CO"/>
-        </w:rPr>
-      </w:pPr>
-      <w:r>
-        <w:rPr>
-          <w:lang w:val="es-CO"/>
-        </w:rPr>
-        <w:t xml:space="preserve">1.3.3 </w:t>
-      </w:r>
-      <w:r>
-        <w:rPr>
-          <w:lang w:val="es-CO"/>
-        </w:rPr>
-        <w:t>Manejo de repositorios Informes de actividad</w:t>
-      </w:r>
-      <w:bookmarkEnd w:id="8"/>
     </w:p>
     <w:p>
       <w:pPr>
@@ -4090,23 +4007,17 @@
           <w:lang w:val="es-CO"/>
         </w:rPr>
       </w:pPr>
-    </w:p>
-    <w:p>
-      <w:pPr>
-        <w:rPr>
-          <w:lang w:val="es-CO"/>
-        </w:rPr>
-      </w:pPr>
-      <w:r>
-        <w:rPr>
-          <w:noProof/>
+      <w:r>
+        <w:rPr>
+          <w:noProof/>
+          <w:lang w:val="es-CO"/>
         </w:rPr>
         <w:lastRenderedPageBreak/>
         <w:drawing>
-          <wp:inline distT="0" distB="0" distL="0" distR="0" wp14:anchorId="5DC79E13" wp14:editId="6075FD35">
-            <wp:extent cx="5457825" cy="4450227"/>
-            <wp:effectExtent l="0" t="0" r="0" b="7620"/>
-            <wp:docPr id="1" name="Imagen 1"/>
+          <wp:inline distT="0" distB="0" distL="0" distR="0">
+            <wp:extent cx="5610225" cy="4552950"/>
+            <wp:effectExtent l="0" t="0" r="9525" b="0"/>
+            <wp:docPr id="2" name="Imagen 2"/>
             <wp:cNvGraphicFramePr>
               <a:graphicFrameLocks xmlns:a="http://schemas.openxmlformats.org/drawingml/2006/main" noChangeAspect="1"/>
             </wp:cNvGraphicFramePr>
@@ -4114,30 +4025,36 @@
               <a:graphicData uri="http://schemas.openxmlformats.org/drawingml/2006/picture">
                 <pic:pic xmlns:pic="http://schemas.openxmlformats.org/drawingml/2006/picture">
                   <pic:nvPicPr>
-                    <pic:cNvPr id="1" name=""/>
-                    <pic:cNvPicPr/>
+                    <pic:cNvPr id="0" name="Picture 1"/>
+                    <pic:cNvPicPr>
+                      <a:picLocks noChangeAspect="1" noChangeArrowheads="1"/>
+                    </pic:cNvPicPr>
                   </pic:nvPicPr>
-                  <pic:blipFill rotWithShape="1">
-                    <a:blip r:embed="rId6"/>
-                    <a:srcRect l="30890" t="13887" r="13950" b="6117"/>
-                    <a:stretch/>
+                  <pic:blipFill>
+                    <a:blip r:embed="rId6">
+                      <a:extLst>
+                        <a:ext uri="{28A0092B-C50C-407E-A947-70E740481C1C}">
+                          <a14:useLocalDpi xmlns:a14="http://schemas.microsoft.com/office/drawing/2010/main" val="0"/>
+                        </a:ext>
+                      </a:extLst>
+                    </a:blip>
+                    <a:srcRect/>
+                    <a:stretch>
+                      <a:fillRect/>
+                    </a:stretch>
                   </pic:blipFill>
                   <pic:spPr bwMode="auto">
                     <a:xfrm>
                       <a:off x="0" y="0"/>
-                      <a:ext cx="5458956" cy="4451149"/>
+                      <a:ext cx="5610225" cy="4552950"/>
                     </a:xfrm>
                     <a:prstGeom prst="rect">
                       <a:avLst/>
                     </a:prstGeom>
+                    <a:noFill/>
                     <a:ln>
                       <a:noFill/>
                     </a:ln>
-                    <a:extLst>
-                      <a:ext uri="{53640926-AAD7-44D8-BBD7-CCE9431645EC}">
-                        <a14:shadowObscured xmlns:a14="http://schemas.microsoft.com/office/drawing/2010/main"/>
-                      </a:ext>
-                    </a:extLst>
                   </pic:spPr>
                 </pic:pic>
               </a:graphicData>
@@ -4145,6 +4062,13 @@
           </wp:inline>
         </w:drawing>
       </w:r>
+    </w:p>
+    <w:p>
+      <w:pPr>
+        <w:rPr>
+          <w:lang w:val="es-CO"/>
+        </w:rPr>
+      </w:pPr>
       <w:r>
         <w:rPr>
           <w:lang w:val="es-CO"/>
@@ -4168,22 +4092,14 @@
           <w:lang w:val="es-CO"/>
         </w:rPr>
       </w:pPr>
-      <w:bookmarkStart w:id="9" w:name="_Toc480662226"/>
-      <w:r>
-        <w:rPr>
-          <w:lang w:val="es-CO"/>
-        </w:rPr>
-        <w:t xml:space="preserve">2 </w:t>
-      </w:r>
-      <w:proofErr w:type="gramStart"/>
-      <w:r>
-        <w:rPr>
-          <w:lang w:val="es-CO"/>
-        </w:rPr>
-        <w:t>Documentación</w:t>
-      </w:r>
-      <w:bookmarkEnd w:id="9"/>
-      <w:proofErr w:type="gramEnd"/>
+      <w:bookmarkStart w:id="8" w:name="_Toc480662226"/>
+      <w:r>
+        <w:rPr>
+          <w:lang w:val="es-CO"/>
+        </w:rPr>
+        <w:t>2 Documentación</w:t>
+      </w:r>
+      <w:bookmarkEnd w:id="8"/>
     </w:p>
     <w:p>
       <w:pPr>
@@ -4204,14 +4120,14 @@
           <w:lang w:val="es-CO"/>
         </w:rPr>
       </w:pPr>
-      <w:bookmarkStart w:id="10" w:name="_Toc480662227"/>
+      <w:bookmarkStart w:id="9" w:name="_Toc480662227"/>
       <w:r>
         <w:rPr>
           <w:lang w:val="es-CO"/>
         </w:rPr>
         <w:t>2.1 Requerimientos</w:t>
       </w:r>
-      <w:bookmarkEnd w:id="10"/>
+      <w:bookmarkEnd w:id="9"/>
     </w:p>
     <w:p>
       <w:pPr>
@@ -4266,7 +4182,7 @@
           <w:lang w:val="es-CO"/>
         </w:rPr>
       </w:pPr>
-      <w:bookmarkStart w:id="11" w:name="_Toc480662229"/>
+      <w:bookmarkStart w:id="10" w:name="_Toc480662229"/>
       <w:r>
         <w:rPr>
           <w:lang w:val="es-CO"/>
@@ -4285,7 +4201,7 @@
         </w:rPr>
         <w:t>Objetivos SMART (general y especifico)</w:t>
       </w:r>
-      <w:bookmarkEnd w:id="11"/>
+      <w:bookmarkEnd w:id="10"/>
     </w:p>
     <w:p>
       <w:pPr>
@@ -4363,7 +4279,7 @@
           <w:lang w:val="es-CO"/>
         </w:rPr>
       </w:pPr>
-      <w:bookmarkStart w:id="12" w:name="_Toc480662228"/>
+      <w:bookmarkStart w:id="11" w:name="_Toc480662228"/>
       <w:r>
         <w:rPr>
           <w:lang w:val="es-CO"/>
@@ -4374,23 +4290,9 @@
         <w:rPr>
           <w:lang w:val="es-CO"/>
         </w:rPr>
-        <w:t>Modelado del negocio (</w:t>
-      </w:r>
-      <w:proofErr w:type="spellStart"/>
-      <w:r>
-        <w:rPr>
-          <w:lang w:val="es-CO"/>
-        </w:rPr>
-        <w:t>Canvas</w:t>
-      </w:r>
-      <w:proofErr w:type="spellEnd"/>
-      <w:r>
-        <w:rPr>
-          <w:lang w:val="es-CO"/>
-        </w:rPr>
-        <w:t>)</w:t>
-      </w:r>
-      <w:bookmarkEnd w:id="12"/>
+        <w:t>Modelado del negocio (Canvas)</w:t>
+      </w:r>
+      <w:bookmarkEnd w:id="11"/>
     </w:p>
     <w:p>
       <w:pPr>
@@ -4499,7 +4401,7 @@
           <w:lang w:val="es-CO"/>
         </w:rPr>
       </w:pPr>
-      <w:bookmarkStart w:id="13" w:name="_Toc480662230"/>
+      <w:bookmarkStart w:id="12" w:name="_Toc480662230"/>
       <w:r>
         <w:rPr>
           <w:lang w:val="es-CO"/>
@@ -4530,7 +4432,7 @@
         </w:rPr>
         <w:t>(deseable IEE 830)</w:t>
       </w:r>
-      <w:bookmarkEnd w:id="13"/>
+      <w:bookmarkEnd w:id="12"/>
     </w:p>
     <w:p>
       <w:pPr>
@@ -4575,7 +4477,7 @@
           <w:lang w:val="es-CO"/>
         </w:rPr>
       </w:pPr>
-      <w:bookmarkStart w:id="14" w:name="_Toc480662231"/>
+      <w:bookmarkStart w:id="13" w:name="_Toc480662231"/>
       <w:r>
         <w:rPr>
           <w:lang w:val="es-CO"/>
@@ -4594,7 +4496,7 @@
         </w:rPr>
         <w:t>Modelado de casos de Uso + fichas</w:t>
       </w:r>
-      <w:bookmarkEnd w:id="14"/>
+      <w:bookmarkEnd w:id="13"/>
     </w:p>
     <w:p>
       <w:pPr>
@@ -4672,8 +4574,8 @@
           <w:lang w:val="es-CO"/>
         </w:rPr>
       </w:pPr>
-      <w:bookmarkStart w:id="15" w:name="_Toc480662232"/>
-      <w:bookmarkStart w:id="16" w:name="_Toc480662234"/>
+      <w:bookmarkStart w:id="14" w:name="_Toc480662232"/>
+      <w:bookmarkStart w:id="15" w:name="_Toc480662234"/>
       <w:r>
         <w:rPr>
           <w:lang w:val="es-CO"/>
@@ -4686,7 +4588,7 @@
         </w:rPr>
         <w:t>Diagramas de clases</w:t>
       </w:r>
-      <w:bookmarkEnd w:id="15"/>
+      <w:bookmarkEnd w:id="14"/>
     </w:p>
     <w:p>
       <w:pPr>
@@ -4801,7 +4703,7 @@
         </w:rPr>
         <w:t>Mockups</w:t>
       </w:r>
-      <w:bookmarkEnd w:id="16"/>
+      <w:bookmarkEnd w:id="15"/>
     </w:p>
     <w:p>
       <w:pPr>
@@ -4868,7 +4770,7 @@
           <w:lang w:val="es-CO"/>
         </w:rPr>
       </w:pPr>
-      <w:bookmarkStart w:id="17" w:name="_Toc480662236"/>
+      <w:bookmarkStart w:id="16" w:name="_Toc480662236"/>
       <w:r>
         <w:rPr>
           <w:lang w:val="es-CO"/>
@@ -4882,7 +4784,7 @@
         </w:rPr>
         <w:t>Planeación</w:t>
       </w:r>
-      <w:bookmarkEnd w:id="17"/>
+      <w:bookmarkEnd w:id="16"/>
     </w:p>
     <w:p>
       <w:pPr>
@@ -4903,14 +4805,14 @@
           <w:lang w:val="es-CO"/>
         </w:rPr>
       </w:pPr>
-      <w:bookmarkStart w:id="18" w:name="_Toc480662237"/>
+      <w:bookmarkStart w:id="17" w:name="_Toc480662237"/>
       <w:r>
         <w:rPr>
           <w:lang w:val="es-CO"/>
         </w:rPr>
         <w:t>2.</w:t>
       </w:r>
-      <w:bookmarkEnd w:id="18"/>
+      <w:bookmarkEnd w:id="17"/>
       <w:r>
         <w:rPr>
           <w:lang w:val="es-CO"/>
@@ -4947,28 +4849,14 @@
           <w:lang w:val="en-US"/>
         </w:rPr>
       </w:pPr>
-      <w:bookmarkStart w:id="19" w:name="_Toc480662239"/>
+      <w:bookmarkStart w:id="18" w:name="_Toc480662239"/>
       <w:r>
         <w:rPr>
           <w:lang w:val="en-US"/>
         </w:rPr>
-        <w:t xml:space="preserve">2.2.2 History Map- </w:t>
-      </w:r>
-      <w:proofErr w:type="spellStart"/>
-      <w:r>
-        <w:rPr>
-          <w:lang w:val="en-US"/>
-        </w:rPr>
-        <w:t>Cronograma</w:t>
-      </w:r>
-      <w:proofErr w:type="spellEnd"/>
-      <w:r>
-        <w:rPr>
-          <w:lang w:val="en-US"/>
-        </w:rPr>
-        <w:t>.</w:t>
-      </w:r>
-      <w:bookmarkEnd w:id="19"/>
+        <w:t>2.2.2 History Map- Cronograma.</w:t>
+      </w:r>
+      <w:bookmarkEnd w:id="18"/>
     </w:p>
     <w:p>
       <w:pPr>
@@ -5025,14 +4913,14 @@
           <w:lang w:val="en-US"/>
         </w:rPr>
       </w:pPr>
-      <w:bookmarkStart w:id="20" w:name="_Toc480662240"/>
+      <w:bookmarkStart w:id="19" w:name="_Toc480662240"/>
       <w:r>
         <w:rPr>
           <w:lang w:val="en-US"/>
         </w:rPr>
         <w:t>2.2.3 Release planning</w:t>
       </w:r>
-      <w:bookmarkEnd w:id="20"/>
+      <w:bookmarkEnd w:id="19"/>
     </w:p>
     <w:p>
       <w:pPr>
@@ -5080,7 +4968,7 @@
           <w:lang w:val="es-CO"/>
         </w:rPr>
       </w:pPr>
-      <w:bookmarkStart w:id="21" w:name="_Toc480662241"/>
+      <w:bookmarkStart w:id="20" w:name="_Toc480662241"/>
       <w:r>
         <w:rPr>
           <w:lang w:val="es-CO"/>
@@ -5093,7 +4981,7 @@
         </w:rPr>
         <w:t>Estimación por puntos de función.</w:t>
       </w:r>
-      <w:bookmarkEnd w:id="21"/>
+      <w:bookmarkEnd w:id="20"/>
     </w:p>
     <w:p>
       <w:pPr>
@@ -5214,93 +5102,77 @@
         </w:numPr>
         <w:ind w:left="720" w:hanging="720"/>
         <w:rPr>
-          <w:lang w:val="en-US"/>
-        </w:rPr>
-      </w:pPr>
-      <w:bookmarkStart w:id="22" w:name="_Toc480662242"/>
-      <w:r>
-        <w:rPr>
-          <w:lang w:val="en-US"/>
+          <w:lang w:val="es-CO"/>
+        </w:rPr>
+      </w:pPr>
+      <w:bookmarkStart w:id="21" w:name="_Toc480662242"/>
+      <w:r>
+        <w:rPr>
+          <w:lang w:val="es-CO"/>
         </w:rPr>
         <w:t xml:space="preserve">2.2.6 </w:t>
       </w:r>
-      <w:proofErr w:type="spellStart"/>
-      <w:r>
-        <w:rPr>
-          <w:lang w:val="en-US"/>
-        </w:rPr>
-        <w:t>BurnDown</w:t>
-      </w:r>
-      <w:proofErr w:type="spellEnd"/>
-      <w:r>
-        <w:rPr>
-          <w:lang w:val="en-US"/>
-        </w:rPr>
-        <w:t xml:space="preserve"> chart</w:t>
-      </w:r>
+      <w:r>
+        <w:rPr>
+          <w:lang w:val="es-CO"/>
+        </w:rPr>
+        <w:t>BurnDown chart</w:t>
+      </w:r>
+      <w:bookmarkEnd w:id="21"/>
+      <w:r>
+        <w:rPr>
+          <w:lang w:val="es-CO"/>
+        </w:rPr>
+        <w:t>.</w:t>
+      </w:r>
+    </w:p>
+    <w:p>
+      <w:pPr>
+        <w:rPr>
+          <w:szCs w:val="24"/>
+          <w:lang w:val="es-CO"/>
+        </w:rPr>
+      </w:pPr>
+      <w:r>
+        <w:rPr>
+          <w:szCs w:val="24"/>
+          <w:lang w:val="es-CO"/>
+        </w:rPr>
+        <w:t xml:space="preserve">Ver </w:t>
+      </w:r>
+      <w:r>
+        <w:rPr>
+          <w:b/>
+          <w:szCs w:val="24"/>
+          <w:lang w:val="es-CO"/>
+        </w:rPr>
+        <w:t>6. BurnDown</w:t>
+      </w:r>
+      <w:r>
+        <w:rPr>
+          <w:b/>
+          <w:szCs w:val="24"/>
+          <w:lang w:val="es-CO"/>
+        </w:rPr>
+        <w:t xml:space="preserve"> chart.</w:t>
+      </w:r>
+      <w:r>
+        <w:rPr>
+          <w:b/>
+          <w:szCs w:val="24"/>
+          <w:lang w:val="es-CO"/>
+        </w:rPr>
+        <w:t>pdf</w:t>
+      </w:r>
+    </w:p>
+    <w:p>
+      <w:pPr>
+        <w:rPr>
+          <w:lang w:val="es-CO"/>
+        </w:rPr>
+      </w:pPr>
+      <w:bookmarkStart w:id="22" w:name="_GoBack"/>
       <w:bookmarkEnd w:id="22"/>
-      <w:r>
-        <w:rPr>
-          <w:lang w:val="en-US"/>
-        </w:rPr>
-        <w:t>.</w:t>
-      </w:r>
-    </w:p>
-    <w:p>
-      <w:pPr>
-        <w:rPr>
-          <w:szCs w:val="24"/>
-          <w:lang w:val="en-US"/>
-        </w:rPr>
-      </w:pPr>
-      <w:r>
-        <w:rPr>
-          <w:szCs w:val="24"/>
-          <w:lang w:val="en-US"/>
-        </w:rPr>
-        <w:t xml:space="preserve">Ver </w:t>
-      </w:r>
-      <w:r>
-        <w:rPr>
-          <w:b/>
-          <w:szCs w:val="24"/>
-          <w:lang w:val="en-US"/>
-        </w:rPr>
-        <w:t xml:space="preserve">6. </w:t>
-      </w:r>
-      <w:proofErr w:type="spellStart"/>
-      <w:r>
-        <w:rPr>
-          <w:b/>
-          <w:szCs w:val="24"/>
-          <w:lang w:val="en-US"/>
-        </w:rPr>
-        <w:t>BurnDown</w:t>
-      </w:r>
-      <w:proofErr w:type="spellEnd"/>
-      <w:r>
-        <w:rPr>
-          <w:b/>
-          <w:szCs w:val="24"/>
-          <w:lang w:val="en-US"/>
-        </w:rPr>
-        <w:t xml:space="preserve"> chart.</w:t>
-      </w:r>
-      <w:r>
-        <w:rPr>
-          <w:b/>
-          <w:szCs w:val="24"/>
-          <w:lang w:val="en-US"/>
-        </w:rPr>
-        <w:t>pdf</w:t>
-      </w:r>
-    </w:p>
-    <w:p>
-      <w:pPr>
-        <w:rPr>
-          <w:lang w:val="en-US"/>
-        </w:rPr>
-      </w:pPr>
     </w:p>
     <w:p>
       <w:pPr>
@@ -5592,15 +5464,7 @@
         <w:t>2.3.1.5 Diagrama de interfaces (</w:t>
       </w:r>
       <w:r>
-        <w:t>protocolos-</w:t>
-      </w:r>
-      <w:proofErr w:type="spellStart"/>
-      <w:r>
-        <w:t>Tivadis</w:t>
-      </w:r>
-      <w:proofErr w:type="spellEnd"/>
-      <w:r>
-        <w:t>)</w:t>
+        <w:t>protocolos-Tivadis)</w:t>
       </w:r>
     </w:p>
     <w:p>
@@ -5669,17 +5533,9 @@
         <w:rPr>
           <w:lang w:val="es-CO"/>
         </w:rPr>
-        <w:t xml:space="preserve">De las Herramientas y </w:t>
-      </w:r>
-      <w:proofErr w:type="spellStart"/>
-      <w:r>
-        <w:rPr>
-          <w:lang w:val="es-CO"/>
-        </w:rPr>
-        <w:t>frameworks</w:t>
+        <w:t>De las Herramientas y frameworks</w:t>
       </w:r>
       <w:bookmarkEnd w:id="24"/>
-      <w:proofErr w:type="spellEnd"/>
     </w:p>
     <w:p>
       <w:pPr>
@@ -6270,286 +6126,6 @@
         <w:t xml:space="preserve"> de pruebas</w:t>
       </w:r>
     </w:p>
-    <w:p>
-      <w:pPr>
-        <w:pStyle w:val="Ttulo2"/>
-        <w:rPr>
-          <w:lang w:val="es-CO"/>
-        </w:rPr>
-      </w:pPr>
-    </w:p>
-    <w:p>
-      <w:pPr>
-        <w:pStyle w:val="Ttulo2"/>
-        <w:rPr>
-          <w:lang w:val="es-CO"/>
-        </w:rPr>
-      </w:pPr>
-      <w:r>
-        <w:rPr>
-          <w:lang w:val="es-CO"/>
-        </w:rPr>
-        <w:t>2.6 Historia</w:t>
-      </w:r>
-    </w:p>
-    <w:p>
-      <w:pPr>
-        <w:rPr>
-          <w:lang w:val="es-CO"/>
-        </w:rPr>
-      </w:pPr>
-    </w:p>
-    <w:p>
-      <w:pPr>
-        <w:pStyle w:val="Ttulo3"/>
-        <w:rPr>
-          <w:lang w:val="es-CO"/>
-        </w:rPr>
-      </w:pPr>
-      <w:r>
-        <w:rPr>
-          <w:lang w:val="es-CO"/>
-        </w:rPr>
-        <w:t>2.6.1 Historia</w:t>
-      </w:r>
-    </w:p>
-    <w:p>
-      <w:pPr>
-        <w:rPr>
-          <w:rStyle w:val="Textoennegrita"/>
-          <w:rFonts w:ascii="Segoe UI" w:hAnsi="Segoe UI" w:cs="Segoe UI"/>
-          <w:color w:val="24292E"/>
-          <w:shd w:val="clear" w:color="auto" w:fill="FFFFFF"/>
-        </w:rPr>
-      </w:pPr>
-      <w:r>
-        <w:rPr>
-          <w:lang w:val="es-CO"/>
-        </w:rPr>
-        <w:t xml:space="preserve">Ver </w:t>
-      </w:r>
-      <w:r>
-        <w:rPr>
-          <w:b/>
-          <w:lang w:val="es-CO"/>
-        </w:rPr>
-        <w:t>1</w:t>
-      </w:r>
-      <w:r>
-        <w:rPr>
-          <w:rStyle w:val="Textoennegrita"/>
-          <w:rFonts w:ascii="Segoe UI" w:hAnsi="Segoe UI" w:cs="Segoe UI"/>
-          <w:b w:val="0"/>
-          <w:color w:val="24292E"/>
-          <w:shd w:val="clear" w:color="auto" w:fill="FFFFFF"/>
-        </w:rPr>
-        <w:t>.</w:t>
-      </w:r>
-      <w:r>
-        <w:rPr>
-          <w:rStyle w:val="Textoennegrita"/>
-          <w:rFonts w:ascii="Segoe UI" w:hAnsi="Segoe UI" w:cs="Segoe UI"/>
-          <w:color w:val="24292E"/>
-          <w:shd w:val="clear" w:color="auto" w:fill="FFFFFF"/>
-        </w:rPr>
-        <w:t xml:space="preserve"> Historia.pdf</w:t>
-      </w:r>
-    </w:p>
-    <w:p>
-      <w:pPr>
-        <w:pStyle w:val="Ttulo3"/>
-        <w:rPr>
-          <w:lang w:val="es-CO"/>
-        </w:rPr>
-      </w:pPr>
-      <w:r>
-        <w:rPr>
-          <w:lang w:val="es-CO"/>
-        </w:rPr>
-        <w:t>2.6.2 Guion</w:t>
-      </w:r>
-    </w:p>
-    <w:p>
-      <w:pPr>
-        <w:rPr>
-          <w:rStyle w:val="Textoennegrita"/>
-          <w:rFonts w:ascii="Segoe UI" w:hAnsi="Segoe UI" w:cs="Segoe UI"/>
-          <w:color w:val="24292E"/>
-          <w:shd w:val="clear" w:color="auto" w:fill="FFFFFF"/>
-        </w:rPr>
-      </w:pPr>
-      <w:r>
-        <w:rPr>
-          <w:lang w:val="es-CO"/>
-        </w:rPr>
-        <w:t xml:space="preserve">Ver </w:t>
-      </w:r>
-      <w:r>
-        <w:rPr>
-          <w:b/>
-          <w:lang w:val="es-CO"/>
-        </w:rPr>
-        <w:t>2</w:t>
-      </w:r>
-      <w:r>
-        <w:rPr>
-          <w:rStyle w:val="Textoennegrita"/>
-          <w:rFonts w:ascii="Segoe UI" w:hAnsi="Segoe UI" w:cs="Segoe UI"/>
-          <w:b w:val="0"/>
-          <w:color w:val="24292E"/>
-          <w:shd w:val="clear" w:color="auto" w:fill="FFFFFF"/>
-        </w:rPr>
-        <w:t>.</w:t>
-      </w:r>
-      <w:r>
-        <w:rPr>
-          <w:rStyle w:val="Textoennegrita"/>
-          <w:rFonts w:ascii="Segoe UI" w:hAnsi="Segoe UI" w:cs="Segoe UI"/>
-          <w:color w:val="24292E"/>
-          <w:shd w:val="clear" w:color="auto" w:fill="FFFFFF"/>
-        </w:rPr>
-        <w:t xml:space="preserve"> Guion.pdf</w:t>
-      </w:r>
-    </w:p>
-    <w:p>
-      <w:pPr>
-        <w:pStyle w:val="Ttulo3"/>
-        <w:rPr>
-          <w:lang w:val="en-US"/>
-        </w:rPr>
-      </w:pPr>
-      <w:r>
-        <w:rPr>
-          <w:lang w:val="en-US"/>
-        </w:rPr>
-        <w:lastRenderedPageBreak/>
-        <w:t xml:space="preserve">2.7 </w:t>
-      </w:r>
-      <w:proofErr w:type="spellStart"/>
-      <w:r>
-        <w:rPr>
-          <w:lang w:val="en-US"/>
-        </w:rPr>
-        <w:t>Reuniones</w:t>
-      </w:r>
-      <w:proofErr w:type="spellEnd"/>
-      <w:r>
-        <w:rPr>
-          <w:lang w:val="en-US"/>
-        </w:rPr>
-        <w:br/>
-      </w:r>
-    </w:p>
-    <w:p>
-      <w:pPr>
-        <w:pStyle w:val="Ttulo3"/>
-        <w:rPr>
-          <w:lang w:val="en-US"/>
-        </w:rPr>
-      </w:pPr>
-      <w:r>
-        <w:rPr>
-          <w:lang w:val="en-US"/>
-        </w:rPr>
-        <w:t>2.7.1 Sprint 1</w:t>
-      </w:r>
-    </w:p>
-    <w:p>
-      <w:pPr>
-        <w:rPr>
-          <w:rStyle w:val="Textoennegrita"/>
-          <w:rFonts w:ascii="Segoe UI" w:hAnsi="Segoe UI" w:cs="Segoe UI"/>
-          <w:color w:val="24292E"/>
-          <w:shd w:val="clear" w:color="auto" w:fill="FFFFFF"/>
-          <w:lang w:val="en-US"/>
-        </w:rPr>
-      </w:pPr>
-      <w:r>
-        <w:rPr>
-          <w:lang w:val="en-US"/>
-        </w:rPr>
-        <w:t xml:space="preserve">Ver </w:t>
-      </w:r>
-      <w:r>
-        <w:rPr>
-          <w:rStyle w:val="Textoennegrita"/>
-          <w:rFonts w:ascii="Segoe UI" w:hAnsi="Segoe UI" w:cs="Segoe UI"/>
-          <w:color w:val="24292E"/>
-          <w:shd w:val="clear" w:color="auto" w:fill="FFFFFF"/>
-          <w:lang w:val="en-US"/>
-        </w:rPr>
-        <w:t>Sprint 1.jpg y Sprint 1 video</w:t>
-      </w:r>
-      <w:r>
-        <w:rPr>
-          <w:rStyle w:val="Textoennegrita"/>
-          <w:rFonts w:ascii="Segoe UI" w:hAnsi="Segoe UI" w:cs="Segoe UI"/>
-          <w:color w:val="24292E"/>
-          <w:shd w:val="clear" w:color="auto" w:fill="FFFFFF"/>
-          <w:lang w:val="en-US"/>
-        </w:rPr>
-        <w:t>.txt</w:t>
-      </w:r>
-    </w:p>
-    <w:p>
-      <w:pPr>
-        <w:rPr>
-          <w:rStyle w:val="Textoennegrita"/>
-          <w:rFonts w:ascii="Segoe UI" w:hAnsi="Segoe UI" w:cs="Segoe UI"/>
-          <w:color w:val="24292E"/>
-          <w:shd w:val="clear" w:color="auto" w:fill="FFFFFF"/>
-        </w:rPr>
-      </w:pPr>
-      <w:r>
-        <w:rPr>
-          <w:lang w:val="es-CO"/>
-        </w:rPr>
-        <w:t xml:space="preserve">Ver </w:t>
-      </w:r>
-      <w:r>
-        <w:rPr>
-          <w:rStyle w:val="Textoennegrita"/>
-          <w:rFonts w:ascii="Segoe UI" w:hAnsi="Segoe UI" w:cs="Segoe UI"/>
-          <w:color w:val="24292E"/>
-          <w:shd w:val="clear" w:color="auto" w:fill="FFFFFF"/>
-          <w:lang w:val="es-CO"/>
-        </w:rPr>
-        <w:t>Sprint 2</w:t>
-      </w:r>
-      <w:r>
-        <w:rPr>
-          <w:rStyle w:val="Textoennegrita"/>
-          <w:rFonts w:ascii="Segoe UI" w:hAnsi="Segoe UI" w:cs="Segoe UI"/>
-          <w:color w:val="24292E"/>
-          <w:shd w:val="clear" w:color="auto" w:fill="FFFFFF"/>
-        </w:rPr>
-        <w:t>.</w:t>
-      </w:r>
-      <w:proofErr w:type="spellStart"/>
-      <w:r>
-        <w:rPr>
-          <w:rStyle w:val="Textoennegrita"/>
-          <w:rFonts w:ascii="Segoe UI" w:hAnsi="Segoe UI" w:cs="Segoe UI"/>
-          <w:color w:val="24292E"/>
-          <w:shd w:val="clear" w:color="auto" w:fill="FFFFFF"/>
-        </w:rPr>
-        <w:t>jpg</w:t>
-      </w:r>
-      <w:bookmarkStart w:id="29" w:name="_GoBack"/>
-      <w:bookmarkEnd w:id="29"/>
-      <w:proofErr w:type="spellEnd"/>
-    </w:p>
-    <w:p>
-      <w:pPr>
-        <w:rPr>
-          <w:rStyle w:val="Textoennegrita"/>
-          <w:rFonts w:ascii="Segoe UI" w:hAnsi="Segoe UI" w:cs="Segoe UI"/>
-          <w:color w:val="24292E"/>
-          <w:shd w:val="clear" w:color="auto" w:fill="FFFFFF"/>
-        </w:rPr>
-      </w:pPr>
-    </w:p>
-    <w:p/>
     <w:p>
       <w:pPr>
         <w:rPr>

</xml_diff>